<commit_message>
final version of Projektantrag and Machbarkeitsstudie
</commit_message>
<xml_diff>
--- a/documents/SChat_Lastenheft.docx
+++ b/documents/SChat_Lastenheft.docx
@@ -1,6 +1,6 @@
 
 <file path=word/document.xml><?xml version="1.0" encoding="utf-8"?>
-<w:document xmlns:wpc="http://schemas.microsoft.com/office/word/2010/wordprocessingCanvas" xmlns:mo="http://schemas.microsoft.com/office/mac/office/2008/main" xmlns:mc="http://schemas.openxmlformats.org/markup-compatibility/2006" xmlns:mv="urn:schemas-microsoft-com:mac:vml" xmlns:o="urn:schemas-microsoft-com:office:office" xmlns:r="http://schemas.openxmlformats.org/officeDocument/2006/relationships" xmlns:m="http://schemas.openxmlformats.org/officeDocument/2006/math" xmlns:v="urn:schemas-microsoft-com:vml" xmlns:wp14="http://schemas.microsoft.com/office/word/2010/wordprocessingDrawing" xmlns:wp="http://schemas.openxmlformats.org/drawingml/2006/wordprocessingDrawing" xmlns:w10="urn:schemas-microsoft-com:office:word" xmlns:w="http://schemas.openxmlformats.org/wordprocessingml/2006/main" xmlns:w14="http://schemas.microsoft.com/office/word/2010/wordml" xmlns:wpg="http://schemas.microsoft.com/office/word/2010/wordprocessingGroup" xmlns:wpi="http://schemas.microsoft.com/office/word/2010/wordprocessingInk" xmlns:wne="http://schemas.microsoft.com/office/word/2006/wordml" xmlns:wps="http://schemas.microsoft.com/office/word/2010/wordprocessingShape" mc:Ignorable="w14 wp14">
+<w:document xmlns:wpc="http://schemas.microsoft.com/office/word/2010/wordprocessingCanvas" xmlns:mc="http://schemas.openxmlformats.org/markup-compatibility/2006" xmlns:o="urn:schemas-microsoft-com:office:office" xmlns:r="http://schemas.openxmlformats.org/officeDocument/2006/relationships" xmlns:m="http://schemas.openxmlformats.org/officeDocument/2006/math" xmlns:v="urn:schemas-microsoft-com:vml" xmlns:wp14="http://schemas.microsoft.com/office/word/2010/wordprocessingDrawing" xmlns:wp="http://schemas.openxmlformats.org/drawingml/2006/wordprocessingDrawing" xmlns:w10="urn:schemas-microsoft-com:office:word" xmlns:w="http://schemas.openxmlformats.org/wordprocessingml/2006/main" xmlns:w14="http://schemas.microsoft.com/office/word/2010/wordml" xmlns:wpg="http://schemas.microsoft.com/office/word/2010/wordprocessingGroup" xmlns:wpi="http://schemas.microsoft.com/office/word/2010/wordprocessingInk" xmlns:wne="http://schemas.microsoft.com/office/word/2006/wordml" xmlns:wps="http://schemas.microsoft.com/office/word/2010/wordprocessingShape" mc:Ignorable="w14 wp14">
   <w:body>
     <w:p>
       <w:pPr>
@@ -17,17 +17,80 @@
       <w:r>
         <w:rPr>
           <w:noProof/>
-        </w:rPr>
-        <w:t>Standards</w:t>
+          <w:lang w:val="de-AT" w:eastAsia="de-AT"/>
+        </w:rPr>
+        <w:drawing>
+          <wp:anchor distT="0" distB="0" distL="114300" distR="114300" simplePos="0" relativeHeight="251658240" behindDoc="0" locked="0" layoutInCell="1" allowOverlap="1" wp14:anchorId="7B639EE9" wp14:editId="7A181043">
+            <wp:simplePos x="0" y="0"/>
+            <wp:positionH relativeFrom="column">
+              <wp:posOffset>795020</wp:posOffset>
+            </wp:positionH>
+            <wp:positionV relativeFrom="paragraph">
+              <wp:posOffset>6014720</wp:posOffset>
+            </wp:positionV>
+            <wp:extent cx="2009775" cy="2009775"/>
+            <wp:effectExtent l="0" t="0" r="9525" b="9525"/>
+            <wp:wrapNone/>
+            <wp:docPr id="16" name="Grafik 16" descr="C:\Users\Elias\Documents\PPM\4.Klasse\Projekt_1_Semester\shared_repository\schat\src\res\drawable-hdpi\sc_logo.jpg"/>
+            <wp:cNvGraphicFramePr>
+              <a:graphicFrameLocks xmlns:a="http://schemas.openxmlformats.org/drawingml/2006/main" noChangeAspect="1"/>
+            </wp:cNvGraphicFramePr>
+            <a:graphic xmlns:a="http://schemas.openxmlformats.org/drawingml/2006/main">
+              <a:graphicData uri="http://schemas.openxmlformats.org/drawingml/2006/picture">
+                <pic:pic xmlns:pic="http://schemas.openxmlformats.org/drawingml/2006/picture">
+                  <pic:nvPicPr>
+                    <pic:cNvPr id="0" name="Picture 1" descr="C:\Users\Elias\Documents\PPM\4.Klasse\Projekt_1_Semester\shared_repository\schat\src\res\drawable-hdpi\sc_logo.jpg"/>
+                    <pic:cNvPicPr>
+                      <a:picLocks noChangeAspect="1" noChangeArrowheads="1"/>
+                    </pic:cNvPicPr>
+                  </pic:nvPicPr>
+                  <pic:blipFill>
+                    <a:blip r:embed="rId10">
+                      <a:extLst>
+                        <a:ext uri="{28A0092B-C50C-407E-A947-70E740481C1C}">
+                          <a14:useLocalDpi xmlns:a14="http://schemas.microsoft.com/office/drawing/2010/main" val="0"/>
+                        </a:ext>
+                      </a:extLst>
+                    </a:blip>
+                    <a:srcRect/>
+                    <a:stretch>
+                      <a:fillRect/>
+                    </a:stretch>
+                  </pic:blipFill>
+                  <pic:spPr bwMode="auto">
+                    <a:xfrm>
+                      <a:off x="0" y="0"/>
+                      <a:ext cx="2009775" cy="2009775"/>
+                    </a:xfrm>
+                    <a:prstGeom prst="rect">
+                      <a:avLst/>
+                    </a:prstGeom>
+                    <a:noFill/>
+                    <a:ln>
+                      <a:noFill/>
+                    </a:ln>
+                  </pic:spPr>
+                </pic:pic>
+              </a:graphicData>
+            </a:graphic>
+            <wp14:sizeRelH relativeFrom="page">
+              <wp14:pctWidth>0</wp14:pctWidth>
+            </wp14:sizeRelH>
+            <wp14:sizeRelV relativeFrom="page">
+              <wp14:pctHeight>0</wp14:pctHeight>
+            </wp14:sizeRelV>
+          </wp:anchor>
+        </w:drawing>
       </w:r>
       <w:r>
         <w:rPr>
           <w:noProof/>
+          <w:lang w:val="de-AT" w:eastAsia="de-AT"/>
         </w:rPr>
         <mc:AlternateContent>
           <mc:Choice Requires="wpg">
             <w:drawing>
-              <wp:anchor distT="0" distB="0" distL="114300" distR="114300" simplePos="0" relativeHeight="251657216" behindDoc="0" locked="0" layoutInCell="0" allowOverlap="1" wp14:anchorId="617D2938" wp14:editId="19A32A14">
+              <wp:anchor distT="0" distB="0" distL="114300" distR="114300" simplePos="0" relativeHeight="251657216" behindDoc="0" locked="0" layoutInCell="0" allowOverlap="1" wp14:anchorId="617D2938" wp14:editId="6DC5AFD2">
                 <wp:simplePos x="0" y="0"/>
                 <wp:positionH relativeFrom="page">
                   <wp:align>center</wp:align>
@@ -35,8 +98,8 @@
                 <wp:positionV relativeFrom="margin">
                   <wp:align>center</wp:align>
                 </wp:positionV>
-                <wp:extent cx="7560945" cy="9072880"/>
-                <wp:effectExtent l="0" t="0" r="0" b="0"/>
+                <wp:extent cx="7560945" cy="8474710"/>
+                <wp:effectExtent l="0" t="0" r="1905" b="2540"/>
                 <wp:wrapNone/>
                 <wp:docPr id="1" name="Gruppe 3"/>
                 <wp:cNvGraphicFramePr>
@@ -51,9 +114,9 @@
                       <wpg:grpSpPr bwMode="auto">
                         <a:xfrm>
                           <a:off x="0" y="0"/>
-                          <a:ext cx="7560945" cy="9072880"/>
-                          <a:chOff x="0" y="1440"/>
-                          <a:chExt cx="12240" cy="12959"/>
+                          <a:ext cx="7560945" cy="8474976"/>
+                          <a:chOff x="0" y="2294"/>
+                          <a:chExt cx="12240" cy="12105"/>
                         </a:xfrm>
                       </wpg:grpSpPr>
                       <wpg:grpSp>
@@ -160,7 +223,7 @@
                                 <a:noFill/>
                               </a:ln>
                               <a:extLst>
-                                <a:ext uri="{91240B29-F687-4f45-9708-019B960494DF}">
+                                <a:ext uri="{91240B29-F687-4F45-9708-019B960494DF}">
                                   <a14:hiddenLine xmlns:a14="http://schemas.microsoft.com/office/drawing/2010/main" w="9525">
                                     <a:solidFill>
                                       <a:srgbClr val="000000"/>
@@ -254,7 +317,7 @@
                                 <a:noFill/>
                               </a:ln>
                               <a:extLst>
-                                <a:ext uri="{91240B29-F687-4f45-9708-019B960494DF}">
+                                <a:ext uri="{91240B29-F687-4F45-9708-019B960494DF}">
                                   <a14:hiddenLine xmlns:a14="http://schemas.microsoft.com/office/drawing/2010/main" w="9525">
                                     <a:solidFill>
                                       <a:srgbClr val="000000"/>
@@ -348,7 +411,7 @@
                                 <a:noFill/>
                               </a:ln>
                               <a:extLst>
-                                <a:ext uri="{91240B29-F687-4f45-9708-019B960494DF}">
+                                <a:ext uri="{91240B29-F687-4F45-9708-019B960494DF}">
                                   <a14:hiddenLine xmlns:a14="http://schemas.microsoft.com/office/drawing/2010/main" w="9525">
                                     <a:solidFill>
                                       <a:srgbClr val="000000"/>
@@ -441,7 +504,7 @@
                               <a:noFill/>
                             </a:ln>
                             <a:extLst>
-                              <a:ext uri="{91240B29-F687-4f45-9708-019B960494DF}">
+                              <a:ext uri="{91240B29-F687-4F45-9708-019B960494DF}">
                                 <a14:hiddenLine xmlns:a14="http://schemas.microsoft.com/office/drawing/2010/main" w="9525">
                                   <a:solidFill>
                                     <a:srgbClr val="000000"/>
@@ -533,7 +596,7 @@
                               <a:noFill/>
                             </a:ln>
                             <a:extLst>
-                              <a:ext uri="{91240B29-F687-4f45-9708-019B960494DF}">
+                              <a:ext uri="{91240B29-F687-4F45-9708-019B960494DF}">
                                 <a14:hiddenLine xmlns:a14="http://schemas.microsoft.com/office/drawing/2010/main" w="9525">
                                   <a:solidFill>
                                     <a:srgbClr val="000000"/>
@@ -625,7 +688,7 @@
                               <a:noFill/>
                             </a:ln>
                             <a:extLst>
-                              <a:ext uri="{91240B29-F687-4f45-9708-019B960494DF}">
+                              <a:ext uri="{91240B29-F687-4F45-9708-019B960494DF}">
                                 <a14:hiddenLine xmlns:a14="http://schemas.microsoft.com/office/drawing/2010/main" w="9525">
                                   <a:solidFill>
                                     <a:srgbClr val="000000"/>
@@ -719,7 +782,7 @@
                               <a:noFill/>
                             </a:ln>
                             <a:extLst>
-                              <a:ext uri="{91240B29-F687-4f45-9708-019B960494DF}">
+                              <a:ext uri="{91240B29-F687-4F45-9708-019B960494DF}">
                                 <a14:hiddenLine xmlns:a14="http://schemas.microsoft.com/office/drawing/2010/main" w="9525">
                                   <a:solidFill>
                                     <a:srgbClr val="000000"/>
@@ -813,7 +876,7 @@
                               <a:noFill/>
                             </a:ln>
                             <a:extLst>
-                              <a:ext uri="{91240B29-F687-4f45-9708-019B960494DF}">
+                              <a:ext uri="{91240B29-F687-4F45-9708-019B960494DF}">
                                 <a14:hiddenLine xmlns:a14="http://schemas.microsoft.com/office/drawing/2010/main" w="9525">
                                   <a:solidFill>
                                     <a:srgbClr val="000000"/>
@@ -825,6 +888,15 @@
                               </a:ext>
                             </a:extLst>
                           </wps:spPr>
+                          <wps:txbx>
+                            <w:txbxContent>
+                              <w:p>
+                                <w:pPr>
+                                  <w:jc w:val="center"/>
+                                </w:pPr>
+                              </w:p>
+                            </w:txbxContent>
+                          </wps:txbx>
                           <wps:bodyPr rot="0" vert="horz" wrap="square" lIns="91440" tIns="45720" rIns="91440" bIns="45720" anchor="t" anchorCtr="0" upright="1">
                             <a:noAutofit/>
                           </wps:bodyPr>
@@ -907,7 +979,7 @@
                               <a:noFill/>
                             </a:ln>
                             <a:extLst>
-                              <a:ext uri="{91240B29-F687-4f45-9708-019B960494DF}">
+                              <a:ext uri="{91240B29-F687-4F45-9708-019B960494DF}">
                                 <a14:hiddenLine xmlns:a14="http://schemas.microsoft.com/office/drawing/2010/main" w="9525">
                                   <a:solidFill>
                                     <a:srgbClr val="000000"/>
@@ -924,63 +996,6 @@
                           </wps:bodyPr>
                         </wps:wsp>
                       </wpg:grpSp>
-                      <wps:wsp>
-                        <wps:cNvPr id="13" name="Rectangle 15"/>
-                        <wps:cNvSpPr>
-                          <a:spLocks noChangeArrowheads="1"/>
-                        </wps:cNvSpPr>
-                        <wps:spPr bwMode="auto">
-                          <a:xfrm>
-                            <a:off x="1800" y="1440"/>
-                            <a:ext cx="8638" cy="519"/>
-                          </a:xfrm>
-                          <a:prstGeom prst="rect">
-                            <a:avLst/>
-                          </a:prstGeom>
-                          <a:noFill/>
-                          <a:ln>
-                            <a:noFill/>
-                          </a:ln>
-                          <a:extLst>
-                            <a:ext uri="{909E8E84-426E-40dd-AFC4-6F175D3DCCD1}">
-                              <a14:hiddenFill xmlns:a14="http://schemas.microsoft.com/office/drawing/2010/main">
-                                <a:solidFill>
-                                  <a:srgbClr val="FFFFFF"/>
-                                </a:solidFill>
-                              </a14:hiddenFill>
-                            </a:ext>
-                            <a:ext uri="{91240B29-F687-4f45-9708-019B960494DF}">
-                              <a14:hiddenLine xmlns:a14="http://schemas.microsoft.com/office/drawing/2010/main" w="9525">
-                                <a:solidFill>
-                                  <a:srgbClr val="000000"/>
-                                </a:solidFill>
-                                <a:miter lim="800000"/>
-                                <a:headEnd/>
-                                <a:tailEnd/>
-                              </a14:hiddenLine>
-                            </a:ext>
-                          </a:extLst>
-                        </wps:spPr>
-                        <wps:txbx>
-                          <w:txbxContent>
-                            <w:p>
-                              <w:pPr>
-                                <w:spacing w:after="0"/>
-                                <w:rPr>
-                                  <w:b/>
-                                  <w:bCs/>
-                                  <w:color w:val="548DD4"/>
-                                  <w:sz w:val="32"/>
-                                  <w:szCs w:val="32"/>
-                                </w:rPr>
-                              </w:pPr>
-                            </w:p>
-                          </w:txbxContent>
-                        </wps:txbx>
-                        <wps:bodyPr rot="0" vert="horz" wrap="square" lIns="91440" tIns="45720" rIns="91440" bIns="45720" anchor="t" anchorCtr="0" upright="1">
-                          <a:spAutoFit/>
-                        </wps:bodyPr>
-                      </wps:wsp>
                       <wps:wsp>
                         <wps:cNvPr id="14" name="Rectangle 16"/>
                         <wps:cNvSpPr>
@@ -999,14 +1014,14 @@
                             <a:noFill/>
                           </a:ln>
                           <a:extLst>
-                            <a:ext uri="{909E8E84-426E-40dd-AFC4-6F175D3DCCD1}">
+                            <a:ext uri="{909E8E84-426E-40DD-AFC4-6F175D3DCCD1}">
                               <a14:hiddenFill xmlns:a14="http://schemas.microsoft.com/office/drawing/2010/main">
                                 <a:solidFill>
                                   <a:srgbClr val="FFFFFF"/>
                                 </a:solidFill>
                               </a14:hiddenFill>
                             </a:ext>
-                            <a:ext uri="{91240B29-F687-4f45-9708-019B960494DF}">
+                            <a:ext uri="{91240B29-F687-4F45-9708-019B960494DF}">
                               <a14:hiddenLine xmlns:a14="http://schemas.microsoft.com/office/drawing/2010/main" w="9525">
                                 <a:solidFill>
                                   <a:srgbClr val="000000"/>
@@ -1053,14 +1068,14 @@
                             <a:noFill/>
                           </a:ln>
                           <a:extLst>
-                            <a:ext uri="{909E8E84-426E-40dd-AFC4-6F175D3DCCD1}">
+                            <a:ext uri="{909E8E84-426E-40DD-AFC4-6F175D3DCCD1}">
                               <a14:hiddenFill xmlns:a14="http://schemas.microsoft.com/office/drawing/2010/main">
                                 <a:solidFill>
                                   <a:srgbClr val="FFFFFF"/>
                                 </a:solidFill>
                               </a14:hiddenFill>
                             </a:ext>
-                            <a:ext uri="{91240B29-F687-4f45-9708-019B960494DF}">
+                            <a:ext uri="{91240B29-F687-4F45-9708-019B960494DF}">
                               <a14:hiddenLine xmlns:a14="http://schemas.microsoft.com/office/drawing/2010/main" w="9525">
                                 <a:solidFill>
                                   <a:srgbClr val="000000"/>
@@ -1149,7 +1164,31 @@
                                   <w:szCs w:val="32"/>
                                   <w:lang w:val="de-AT"/>
                                 </w:rPr>
-                                <w:t xml:space="preserve">Elias Frantar, </w:t>
+                                <w:t xml:space="preserve">Elias </w:t>
+                              </w:r>
+                              <w:proofErr w:type="spellStart"/>
+                              <w:r>
+                                <w:rPr>
+                                  <w:rFonts w:ascii="Arial" w:hAnsi="Arial" w:cs="Arial"/>
+                                  <w:bCs/>
+                                  <w:i/>
+                                  <w:sz w:val="32"/>
+                                  <w:szCs w:val="32"/>
+                                  <w:lang w:val="de-AT"/>
+                                </w:rPr>
+                                <w:t>Frantar</w:t>
+                              </w:r>
+                              <w:proofErr w:type="spellEnd"/>
+                              <w:r>
+                                <w:rPr>
+                                  <w:rFonts w:ascii="Arial" w:hAnsi="Arial" w:cs="Arial"/>
+                                  <w:bCs/>
+                                  <w:i/>
+                                  <w:sz w:val="32"/>
+                                  <w:szCs w:val="32"/>
+                                  <w:lang w:val="de-AT"/>
+                                </w:rPr>
+                                <w:t xml:space="preserve">, </w:t>
                               </w:r>
                               <w:r>
                                 <w:rPr>
@@ -1160,8 +1199,45 @@
                                   <w:szCs w:val="32"/>
                                   <w:lang w:val="de-AT"/>
                                 </w:rPr>
-                                <w:t>Wolfram Soyka, Gary Ye</w:t>
+                                <w:t xml:space="preserve">Wolfram </w:t>
                               </w:r>
+                              <w:proofErr w:type="spellStart"/>
+                              <w:r>
+                                <w:rPr>
+                                  <w:rFonts w:ascii="Arial" w:hAnsi="Arial" w:cs="Arial"/>
+                                  <w:bCs/>
+                                  <w:i/>
+                                  <w:sz w:val="32"/>
+                                  <w:szCs w:val="32"/>
+                                  <w:lang w:val="de-AT"/>
+                                </w:rPr>
+                                <w:t>Soyka</w:t>
+                              </w:r>
+                              <w:proofErr w:type="spellEnd"/>
+                              <w:r>
+                                <w:rPr>
+                                  <w:rFonts w:ascii="Arial" w:hAnsi="Arial" w:cs="Arial"/>
+                                  <w:bCs/>
+                                  <w:i/>
+                                  <w:sz w:val="32"/>
+                                  <w:szCs w:val="32"/>
+                                  <w:lang w:val="de-AT"/>
+                                </w:rPr>
+                                <w:t xml:space="preserve">, Gary </w:t>
+                              </w:r>
+                              <w:proofErr w:type="spellStart"/>
+                              <w:r>
+                                <w:rPr>
+                                  <w:rFonts w:ascii="Arial" w:hAnsi="Arial" w:cs="Arial"/>
+                                  <w:bCs/>
+                                  <w:i/>
+                                  <w:sz w:val="32"/>
+                                  <w:szCs w:val="32"/>
+                                  <w:lang w:val="de-AT"/>
+                                </w:rPr>
+                                <w:t>Ye</w:t>
+                              </w:r>
+                              <w:proofErr w:type="spellEnd"/>
                             </w:p>
                             <w:p>
                               <w:pPr>
@@ -1237,14 +1313,14 @@
                   <wp14:pctWidth>100000</wp14:pctWidth>
                 </wp14:sizeRelH>
                 <wp14:sizeRelV relativeFrom="margin">
-                  <wp14:pctHeight>100000</wp14:pctHeight>
+                  <wp14:pctHeight>0</wp14:pctHeight>
                 </wp14:sizeRelV>
               </wp:anchor>
             </w:drawing>
           </mc:Choice>
-          <mc:Fallback xmlns:w15="http://schemas.microsoft.com/office/word/2012/wordml">
+          <mc:Fallback>
             <w:pict>
-              <v:group w14:anchorId="72E3D9C1" id="Gruppe 3" o:spid="_x0000_s1026" style="position:absolute;left:0;text-align:left;margin-left:0;margin-top:0;width:595.35pt;height:714.4pt;z-index:251657216;mso-width-percent:1000;mso-height-percent:1000;mso-position-horizontal:center;mso-position-horizontal-relative:page;mso-position-vertical:center;mso-position-vertical-relative:margin;mso-width-percent:1000;mso-height-percent:1000;mso-height-relative:margin" coordorigin=",1440" coordsize="12240,12959" o:gfxdata="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" o:allowincell="f">
+              <v:group id="Gruppe 3" o:spid="_x0000_s1026" style="position:absolute;left:0;text-align:left;margin-left:0;margin-top:0;width:595.35pt;height:667.3pt;z-index:251657216;mso-width-percent:1000;mso-position-horizontal:center;mso-position-horizontal-relative:page;mso-position-vertical:center;mso-position-vertical-relative:margin;mso-width-percent:1000;mso-height-relative:margin" coordorigin=",2294" coordsize="12240,12105" o:gfxdata="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" o:allowincell="f">
                 <v:group id="Group 4" o:spid="_x0000_s1027" style="position:absolute;top:9661;width:12240;height:4738" coordorigin="-6,3399" coordsize="12197,4253" o:gfxdata="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">
                   <v:group id="Group 5" o:spid="_x0000_s1028" style="position:absolute;left:-6;top:3717;width:12189;height:3550" coordorigin="18,7468" coordsize="12189,3550" o:gfxdata="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">
                     <v:shape id="Freeform 6" o:spid="_x0000_s1029" style="position:absolute;left:18;top:7837;width:7132;height:2863;visibility:visible;mso-wrap-style:square;v-text-anchor:top" coordsize="7132,2863" o:gfxdata="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" path="m,l17,2863,7132,2578r,-2378l,xe" fillcolor="#a7bfde" stroked="f">
@@ -1273,34 +1349,27 @@
                     <v:fill opacity="46003f"/>
                     <v:path arrowok="t" o:connecttype="custom" o:connectlocs="0,921;2060,0;2076,3851;0,2981;0,921" o:connectangles="0,0,0,0,0"/>
                   </v:shape>
-                  <v:shape id="Freeform 13" o:spid="_x0000_s1036" style="position:absolute;left:2077;top:3617;width:6011;height:3835;visibility:visible;mso-wrap-style:square;v-text-anchor:top" coordsize="6011,3835" o:gfxdata="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" path="m,l17,3835,6011,2629r,-1390l,xe" fillcolor="#a7bfde" stroked="f">
+                  <v:shape id="Freeform 13" o:spid="_x0000_s1036" style="position:absolute;left:2077;top:3617;width:6011;height:3835;visibility:visible;mso-wrap-style:square;v-text-anchor:top" coordsize="6011,3835" o:spt="100" o:gfxdata="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" adj="-11796480,,5400" path="m,l17,3835,6011,2629r,-1390l,xe" fillcolor="#a7bfde" stroked="f">
                     <v:fill opacity="46003f"/>
-                    <v:path arrowok="t" o:connecttype="custom" o:connectlocs="0,0;17,3835;6011,2629;6011,1239;0,0" o:connectangles="0,0,0,0,0"/>
+                    <v:stroke joinstyle="round"/>
+                    <v:formulas/>
+                    <v:path arrowok="t" o:connecttype="custom" o:connectlocs="0,0;17,3835;6011,2629;6011,1239;0,0" o:connectangles="0,0,0,0,0" textboxrect="0,0,6011,3835"/>
+                    <v:textbox>
+                      <w:txbxContent>
+                        <w:p>
+                          <w:pPr>
+                            <w:jc w:val="center"/>
+                          </w:pPr>
+                        </w:p>
+                      </w:txbxContent>
+                    </v:textbox>
                   </v:shape>
                   <v:shape id="Freeform 14" o:spid="_x0000_s1037" style="position:absolute;left:8088;top:3835;width:4102;height:3432;visibility:visible;mso-wrap-style:square;v-text-anchor:top" coordsize="4102,3432" o:gfxdata="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" path="m,1038l,2411,4102,3432,4102,,,1038xe" fillcolor="#d3dfee" stroked="f">
                     <v:fill opacity="46003f"/>
                     <v:path arrowok="t" o:connecttype="custom" o:connectlocs="0,1038;0,2411;4102,3432;4102,0;0,1038" o:connectangles="0,0,0,0,0"/>
                   </v:shape>
                 </v:group>
-                <v:rect id="Rectangle 15" o:spid="_x0000_s1038" style="position:absolute;left:1800;top:1440;width:8638;height:519;visibility:visible;mso-wrap-style:square;v-text-anchor:top" o:gfxdata="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" filled="f" stroked="f">
-                  <v:textbox style="mso-fit-shape-to-text:t">
-                    <w:txbxContent>
-                      <w:p>
-                        <w:pPr>
-                          <w:spacing w:after="0"/>
-                          <w:rPr>
-                            <w:b/>
-                            <w:bCs/>
-                            <w:color w:val="548DD4"/>
-                            <w:sz w:val="32"/>
-                            <w:szCs w:val="32"/>
-                          </w:rPr>
-                        </w:pPr>
-                      </w:p>
-                    </w:txbxContent>
-                  </v:textbox>
-                </v:rect>
-                <v:rect id="Rectangle 16" o:spid="_x0000_s1039" style="position:absolute;left:6494;top:11160;width:4998;height:1241;visibility:visible;mso-wrap-style:square;v-text-anchor:top" o:gfxdata="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" filled="f" stroked="f">
+                <v:rect id="Rectangle 16" o:spid="_x0000_s1038" style="position:absolute;left:6494;top:11160;width:4998;height:1241;visibility:visible;mso-wrap-style:square;v-text-anchor:top" o:gfxdata="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" filled="f" stroked="f">
                   <v:textbox style="mso-fit-shape-to-text:t">
                     <w:txbxContent>
                       <w:p>
@@ -1315,7 +1384,7 @@
                     </w:txbxContent>
                   </v:textbox>
                 </v:rect>
-                <v:rect id="Rectangle 17" o:spid="_x0000_s1040" style="position:absolute;left:1800;top:2294;width:8638;height:7268;visibility:visible;mso-wrap-style:square;v-text-anchor:bottom" o:gfxdata="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" filled="f" stroked="f">
+                <v:rect id="Rectangle 17" o:spid="_x0000_s1039" style="position:absolute;left:1800;top:2294;width:8638;height:7268;visibility:visible;mso-wrap-style:square;v-text-anchor:bottom" o:gfxdata="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" filled="f" stroked="f">
                   <v:textbox>
                     <w:txbxContent>
                       <w:p>
@@ -1393,7 +1462,31 @@
                             <w:szCs w:val="32"/>
                             <w:lang w:val="de-AT"/>
                           </w:rPr>
-                          <w:t xml:space="preserve">Elias Frantar, </w:t>
+                          <w:t xml:space="preserve">Elias </w:t>
+                        </w:r>
+                        <w:proofErr w:type="spellStart"/>
+                        <w:r>
+                          <w:rPr>
+                            <w:rFonts w:ascii="Arial" w:hAnsi="Arial" w:cs="Arial"/>
+                            <w:bCs/>
+                            <w:i/>
+                            <w:sz w:val="32"/>
+                            <w:szCs w:val="32"/>
+                            <w:lang w:val="de-AT"/>
+                          </w:rPr>
+                          <w:t>Frantar</w:t>
+                        </w:r>
+                        <w:proofErr w:type="spellEnd"/>
+                        <w:r>
+                          <w:rPr>
+                            <w:rFonts w:ascii="Arial" w:hAnsi="Arial" w:cs="Arial"/>
+                            <w:bCs/>
+                            <w:i/>
+                            <w:sz w:val="32"/>
+                            <w:szCs w:val="32"/>
+                            <w:lang w:val="de-AT"/>
+                          </w:rPr>
+                          <w:t xml:space="preserve">, </w:t>
                         </w:r>
                         <w:r>
                           <w:rPr>
@@ -1404,12 +1497,49 @@
                             <w:szCs w:val="32"/>
                             <w:lang w:val="de-AT"/>
                           </w:rPr>
-                          <w:t>Wolfram Soyka, Gary Ye</w:t>
+                          <w:t xml:space="preserve">Wolfram </w:t>
                         </w:r>
+                        <w:proofErr w:type="spellStart"/>
+                        <w:r>
+                          <w:rPr>
+                            <w:rFonts w:ascii="Arial" w:hAnsi="Arial" w:cs="Arial"/>
+                            <w:bCs/>
+                            <w:i/>
+                            <w:sz w:val="32"/>
+                            <w:szCs w:val="32"/>
+                            <w:lang w:val="de-AT"/>
+                          </w:rPr>
+                          <w:t>Soyka</w:t>
+                        </w:r>
+                        <w:proofErr w:type="spellEnd"/>
+                        <w:r>
+                          <w:rPr>
+                            <w:rFonts w:ascii="Arial" w:hAnsi="Arial" w:cs="Arial"/>
+                            <w:bCs/>
+                            <w:i/>
+                            <w:sz w:val="32"/>
+                            <w:szCs w:val="32"/>
+                            <w:lang w:val="de-AT"/>
+                          </w:rPr>
+                          <w:t xml:space="preserve">, Gary </w:t>
+                        </w:r>
+                        <w:proofErr w:type="spellStart"/>
+                        <w:r>
+                          <w:rPr>
+                            <w:rFonts w:ascii="Arial" w:hAnsi="Arial" w:cs="Arial"/>
+                            <w:bCs/>
+                            <w:i/>
+                            <w:sz w:val="32"/>
+                            <w:szCs w:val="32"/>
+                            <w:lang w:val="de-AT"/>
+                          </w:rPr>
+                          <w:t>Ye</w:t>
+                        </w:r>
+                        <w:proofErr w:type="spellEnd"/>
                       </w:p>
                       <w:p>
                         <w:pPr>
-                          <w:pStyle w:val="Heading1"/>
+                          <w:pStyle w:val="berschrift1"/>
                           <w:numPr>
                             <w:ilvl w:val="0"/>
                             <w:numId w:val="0"/>
@@ -1421,7 +1551,7 @@
                       </w:p>
                       <w:p>
                         <w:pPr>
-                          <w:pStyle w:val="Heading1"/>
+                          <w:pStyle w:val="berschrift1"/>
                           <w:numPr>
                             <w:ilvl w:val="0"/>
                             <w:numId w:val="0"/>
@@ -1478,6 +1608,15 @@
         </mc:AlternateContent>
       </w:r>
       <w:bookmarkEnd w:id="0"/>
+      <w:r>
+        <w:rPr>
+          <w:rFonts w:cs="Arial"/>
+          <w:b w:val="0"/>
+          <w:kern w:val="0"/>
+          <w:sz w:val="24"/>
+        </w:rPr>
+        <w:t xml:space="preserve"> </w:t>
+      </w:r>
       <w:r>
         <w:rPr>
           <w:rFonts w:cs="Arial"/>
@@ -3260,12 +3399,14 @@
                 <w:rFonts w:ascii="Arial" w:hAnsi="Arial" w:cs="Arial"/>
               </w:rPr>
             </w:pPr>
+            <w:proofErr w:type="spellStart"/>
             <w:r>
               <w:rPr>
                 <w:rFonts w:ascii="Arial" w:hAnsi="Arial" w:cs="Arial"/>
               </w:rPr>
               <w:t>Frantar</w:t>
             </w:r>
+            <w:proofErr w:type="spellEnd"/>
           </w:p>
         </w:tc>
         <w:tc>
@@ -3332,12 +3473,14 @@
                 <w:rFonts w:ascii="Arial" w:hAnsi="Arial" w:cs="Arial"/>
               </w:rPr>
             </w:pPr>
+            <w:proofErr w:type="spellStart"/>
             <w:r>
               <w:rPr>
                 <w:rFonts w:ascii="Arial" w:hAnsi="Arial" w:cs="Arial"/>
               </w:rPr>
               <w:t>Draft</w:t>
             </w:r>
+            <w:proofErr w:type="spellEnd"/>
           </w:p>
         </w:tc>
         <w:tc>
@@ -3382,6 +3525,14 @@
                 <w:rFonts w:ascii="Arial" w:hAnsi="Arial" w:cs="Arial"/>
               </w:rPr>
             </w:pPr>
+            <w:proofErr w:type="spellStart"/>
+            <w:r>
+              <w:rPr>
+                <w:rFonts w:ascii="Arial" w:hAnsi="Arial" w:cs="Arial"/>
+              </w:rPr>
+              <w:t>Frantar</w:t>
+            </w:r>
+            <w:proofErr w:type="spellEnd"/>
           </w:p>
         </w:tc>
         <w:tc>
@@ -3394,12 +3545,14 @@
                 <w:rFonts w:ascii="Arial" w:hAnsi="Arial" w:cs="Arial"/>
               </w:rPr>
             </w:pPr>
+            <w:proofErr w:type="spellStart"/>
             <w:r>
               <w:rPr>
                 <w:rFonts w:ascii="Arial" w:hAnsi="Arial" w:cs="Arial"/>
               </w:rPr>
               <w:t>Ye</w:t>
             </w:r>
+            <w:proofErr w:type="spellEnd"/>
           </w:p>
         </w:tc>
         <w:tc>
@@ -3451,6 +3604,106 @@
           </w:p>
         </w:tc>
       </w:tr>
+      <w:tr>
+        <w:tc>
+          <w:tcPr>
+            <w:tcW w:w="1020" w:type="dxa"/>
+          </w:tcPr>
+          <w:p>
+            <w:pPr>
+              <w:rPr>
+                <w:rFonts w:ascii="Arial" w:hAnsi="Arial" w:cs="Arial"/>
+              </w:rPr>
+            </w:pPr>
+            <w:r>
+              <w:rPr>
+                <w:rFonts w:ascii="Arial" w:hAnsi="Arial" w:cs="Arial"/>
+              </w:rPr>
+              <w:t>1.1</w:t>
+            </w:r>
+          </w:p>
+        </w:tc>
+        <w:tc>
+          <w:tcPr>
+            <w:tcW w:w="1460" w:type="dxa"/>
+          </w:tcPr>
+          <w:p>
+            <w:pPr>
+              <w:rPr>
+                <w:rFonts w:ascii="Arial" w:hAnsi="Arial" w:cs="Arial"/>
+              </w:rPr>
+            </w:pPr>
+            <w:proofErr w:type="spellStart"/>
+            <w:r>
+              <w:rPr>
+                <w:rFonts w:ascii="Arial" w:hAnsi="Arial" w:cs="Arial"/>
+              </w:rPr>
+              <w:t>Frantar</w:t>
+            </w:r>
+            <w:proofErr w:type="spellEnd"/>
+          </w:p>
+        </w:tc>
+        <w:tc>
+          <w:tcPr>
+            <w:tcW w:w="1418" w:type="dxa"/>
+          </w:tcPr>
+          <w:p>
+            <w:pPr>
+              <w:rPr>
+                <w:rFonts w:ascii="Arial" w:hAnsi="Arial" w:cs="Arial"/>
+              </w:rPr>
+            </w:pPr>
+          </w:p>
+        </w:tc>
+        <w:tc>
+          <w:tcPr>
+            <w:tcW w:w="1418" w:type="dxa"/>
+          </w:tcPr>
+          <w:p>
+            <w:pPr>
+              <w:rPr>
+                <w:rFonts w:ascii="Arial" w:hAnsi="Arial" w:cs="Arial"/>
+              </w:rPr>
+            </w:pPr>
+            <w:r>
+              <w:rPr>
+                <w:rFonts w:ascii="Arial" w:hAnsi="Arial" w:cs="Arial"/>
+              </w:rPr>
+              <w:t>23.09.2013</w:t>
+            </w:r>
+          </w:p>
+        </w:tc>
+        <w:tc>
+          <w:tcPr>
+            <w:tcW w:w="1594" w:type="dxa"/>
+          </w:tcPr>
+          <w:p>
+            <w:pPr>
+              <w:rPr>
+                <w:rFonts w:ascii="Arial" w:hAnsi="Arial" w:cs="Arial"/>
+              </w:rPr>
+            </w:pPr>
+            <w:r>
+              <w:rPr>
+                <w:rFonts w:ascii="Arial" w:hAnsi="Arial" w:cs="Arial"/>
+              </w:rPr>
+              <w:t>Überarbeitet</w:t>
+            </w:r>
+          </w:p>
+        </w:tc>
+        <w:tc>
+          <w:tcPr>
+            <w:tcW w:w="2374" w:type="dxa"/>
+          </w:tcPr>
+          <w:p>
+            <w:pPr>
+              <w:rPr>
+                <w:rFonts w:ascii="Arial" w:hAnsi="Arial" w:cs="Arial"/>
+              </w:rPr>
+            </w:pPr>
+          </w:p>
+        </w:tc>
+      </w:tr>
     </w:tbl>
     <w:p>
       <w:pPr>
@@ -3494,45 +3747,25 @@
         <w:rPr>
           <w:rFonts w:asciiTheme="minorHAnsi" w:hAnsiTheme="minorHAnsi"/>
         </w:rPr>
-        <w:t xml:space="preserve"> (e</w:t>
-      </w:r>
-      <w:bookmarkStart w:id="2" w:name="_GoBack"/>
-      <w:bookmarkEnd w:id="2"/>
+        <w:t xml:space="preserve"> (es werden bewährte Standards verwendet und die Daten werden nur auf Endg</w:t>
+      </w:r>
       <w:r>
         <w:rPr>
           <w:rFonts w:asciiTheme="minorHAnsi" w:hAnsiTheme="minorHAnsi"/>
         </w:rPr>
-        <w:t>s werden bewährte Standards verwendet und die Daten werden nur auf Endg</w:t>
+        <w:t>e</w:t>
       </w:r>
       <w:r>
         <w:rPr>
           <w:rFonts w:asciiTheme="minorHAnsi" w:hAnsiTheme="minorHAnsi"/>
         </w:rPr>
-        <w:t>e</w:t>
+        <w:t>räten entschlüsselt)</w:t>
       </w:r>
       <w:r>
         <w:rPr>
           <w:rFonts w:asciiTheme="minorHAnsi" w:hAnsiTheme="minorHAnsi"/>
         </w:rPr>
-        <w:t>räten entschlüsselt)</w:t>
-      </w:r>
-      <w:r>
-        <w:rPr>
-          <w:rFonts w:asciiTheme="minorHAnsi" w:hAnsiTheme="minorHAnsi"/>
-        </w:rPr>
-        <w:t xml:space="preserve"> Kommunikation ermöglichen. Von diesen wenigen sind wiederrum nur sehr wenige benutzerfreundlich und werden daher kaum von Privatpersonen eing</w:t>
-      </w:r>
-      <w:r>
-        <w:rPr>
-          <w:rFonts w:asciiTheme="minorHAnsi" w:hAnsiTheme="minorHAnsi"/>
-        </w:rPr>
-        <w:t>e</w:t>
-      </w:r>
-      <w:r>
-        <w:rPr>
-          <w:rFonts w:asciiTheme="minorHAnsi" w:hAnsiTheme="minorHAnsi"/>
-        </w:rPr>
-        <w:t>setzt.</w:t>
+        <w:t xml:space="preserve"> Kommunikation ermöglichen. Von diesen wenigen sind wiederrum nur sehr wenige benutzerfreundlich und werden daher kaum von Privatpersonen eingesetzt.</w:t>
       </w:r>
     </w:p>
     <w:p>
@@ -3577,14 +3810,14 @@
           <w:rFonts w:cs="Arial"/>
         </w:rPr>
       </w:pPr>
-      <w:bookmarkStart w:id="3" w:name="_Toc241565165"/>
+      <w:bookmarkStart w:id="2" w:name="_Toc241565165"/>
       <w:r>
         <w:rPr>
           <w:rFonts w:cs="Arial"/>
         </w:rPr>
         <w:t>Zielbestimmung</w:t>
       </w:r>
-      <w:bookmarkEnd w:id="3"/>
+      <w:bookmarkEnd w:id="2"/>
     </w:p>
     <w:p>
       <w:pPr>
@@ -3602,7 +3835,21 @@
         <w:rPr>
           <w:rFonts w:asciiTheme="minorHAnsi" w:hAnsiTheme="minorHAnsi"/>
         </w:rPr>
-        <w:t xml:space="preserve">Es soll eine Android App entwickelt werden, die es Usern </w:t>
+        <w:t xml:space="preserve">Es soll eine </w:t>
+      </w:r>
+      <w:proofErr w:type="spellStart"/>
+      <w:r>
+        <w:rPr>
+          <w:rFonts w:asciiTheme="minorHAnsi" w:hAnsiTheme="minorHAnsi"/>
+        </w:rPr>
+        <w:t>Android</w:t>
+      </w:r>
+      <w:proofErr w:type="spellEnd"/>
+      <w:r>
+        <w:rPr>
+          <w:rFonts w:asciiTheme="minorHAnsi" w:hAnsiTheme="minorHAnsi"/>
+        </w:rPr>
+        <w:t xml:space="preserve"> App entwickelt werden, die es Usern </w:t>
       </w:r>
       <w:r>
         <w:rPr>
@@ -3674,14 +3921,14 @@
           <w:rFonts w:cs="Arial"/>
         </w:rPr>
       </w:pPr>
-      <w:bookmarkStart w:id="4" w:name="_Toc241565166"/>
+      <w:bookmarkStart w:id="3" w:name="_Toc241565166"/>
       <w:r>
         <w:rPr>
           <w:rFonts w:cs="Arial"/>
         </w:rPr>
         <w:t>Produkteinsatz</w:t>
       </w:r>
-      <w:bookmarkEnd w:id="4"/>
+      <w:bookmarkEnd w:id="3"/>
     </w:p>
     <w:p>
       <w:pPr>
@@ -3723,66 +3970,787 @@
           <w:rFonts w:cs="Arial"/>
         </w:rPr>
       </w:pPr>
-      <w:bookmarkStart w:id="5" w:name="_Toc241565167"/>
+      <w:bookmarkStart w:id="4" w:name="_Toc241565167"/>
       <w:r>
         <w:rPr>
           <w:rFonts w:cs="Arial"/>
         </w:rPr>
         <w:t>Produktfunktionen</w:t>
       </w:r>
+      <w:bookmarkEnd w:id="4"/>
+    </w:p>
+    <w:p>
+      <w:pPr>
+        <w:pStyle w:val="berschrift2"/>
+      </w:pPr>
+      <w:bookmarkStart w:id="5" w:name="_Toc241565168"/>
+      <w:r>
+        <w:t>Verschlüsselung</w:t>
+      </w:r>
       <w:bookmarkEnd w:id="5"/>
     </w:p>
     <w:p>
       <w:pPr>
+        <w:rPr>
+          <w:rFonts w:asciiTheme="minorHAnsi" w:hAnsiTheme="minorHAnsi"/>
+        </w:rPr>
+      </w:pPr>
+      <w:r>
+        <w:rPr>
+          <w:rFonts w:asciiTheme="minorHAnsi" w:hAnsiTheme="minorHAnsi"/>
+        </w:rPr>
+        <w:t>Sämtliche Nachrichten sollen verschlüsselt versendet und abgespeichert werden.</w:t>
+      </w:r>
+      <w:r>
+        <w:rPr>
+          <w:rFonts w:asciiTheme="minorHAnsi" w:hAnsiTheme="minorHAnsi"/>
+        </w:rPr>
+        <w:t xml:space="preserve"> Zusätzlich werden sie noch digital signiert.</w:t>
+      </w:r>
+      <w:r>
+        <w:rPr>
+          <w:rFonts w:asciiTheme="minorHAnsi" w:hAnsiTheme="minorHAnsi"/>
+        </w:rPr>
+        <w:t xml:space="preserve"> Dazu müssen zahlreiche  verschiedene Schlüssel („</w:t>
+      </w:r>
+      <w:proofErr w:type="spellStart"/>
+      <w:r>
+        <w:rPr>
+          <w:rFonts w:asciiTheme="minorHAnsi" w:hAnsiTheme="minorHAnsi"/>
+        </w:rPr>
+        <w:t>Sessio</w:t>
+      </w:r>
+      <w:r>
+        <w:rPr>
+          <w:rFonts w:asciiTheme="minorHAnsi" w:hAnsiTheme="minorHAnsi"/>
+        </w:rPr>
+        <w:t>n</w:t>
+      </w:r>
+      <w:r>
+        <w:rPr>
+          <w:rFonts w:asciiTheme="minorHAnsi" w:hAnsiTheme="minorHAnsi"/>
+        </w:rPr>
+        <w:t>keys</w:t>
+      </w:r>
+      <w:proofErr w:type="spellEnd"/>
+      <w:r>
+        <w:rPr>
+          <w:rFonts w:asciiTheme="minorHAnsi" w:hAnsiTheme="minorHAnsi"/>
+        </w:rPr>
+        <w:t>“) generiert werden.</w:t>
+      </w:r>
+    </w:p>
+    <w:p>
+      <w:pPr>
+        <w:rPr>
+          <w:rFonts w:asciiTheme="minorHAnsi" w:hAnsiTheme="minorHAnsi"/>
+        </w:rPr>
+      </w:pPr>
+    </w:p>
+    <w:p>
+      <w:pPr>
+        <w:rPr>
+          <w:rFonts w:asciiTheme="minorHAnsi" w:hAnsiTheme="minorHAnsi"/>
+        </w:rPr>
+      </w:pPr>
+    </w:p>
+    <w:p>
+      <w:pPr>
+        <w:rPr>
+          <w:rFonts w:ascii="Arial" w:hAnsi="Arial" w:cs="Arial"/>
+        </w:rPr>
+      </w:pPr>
+      <w:r>
+        <w:rPr>
+          <w:rFonts w:ascii="Arial" w:hAnsi="Arial" w:cs="Arial"/>
+        </w:rPr>
+        <w:lastRenderedPageBreak/>
+        <w:t>/</w:t>
+      </w:r>
+      <w:r>
+        <w:rPr>
+          <w:rFonts w:ascii="Arial" w:hAnsi="Arial" w:cs="Arial"/>
+          <w:b/>
+        </w:rPr>
+        <w:t>LF</w:t>
+      </w:r>
+      <w:r>
+        <w:rPr>
+          <w:rFonts w:ascii="Arial" w:hAnsi="Arial" w:cs="Arial"/>
+          <w:b/>
+        </w:rPr>
+        <w:t>0</w:t>
+      </w:r>
+      <w:r>
+        <w:rPr>
+          <w:rFonts w:ascii="Arial" w:hAnsi="Arial" w:cs="Arial"/>
+          <w:b/>
+        </w:rPr>
+        <w:t>10</w:t>
+      </w:r>
+      <w:r>
+        <w:rPr>
+          <w:rFonts w:ascii="Arial" w:hAnsi="Arial" w:cs="Arial"/>
+        </w:rPr>
+        <w:t>/</w:t>
+      </w:r>
+      <w:r>
+        <w:rPr>
+          <w:rFonts w:ascii="Arial" w:hAnsi="Arial" w:cs="Arial"/>
+          <w:b/>
+        </w:rPr>
+        <w:t xml:space="preserve"> Private / Public Key-pair generieren</w:t>
+      </w:r>
+    </w:p>
+    <w:p>
+      <w:pPr>
+        <w:rPr>
+          <w:rFonts w:asciiTheme="minorHAnsi" w:hAnsiTheme="minorHAnsi" w:cs="Arial"/>
+        </w:rPr>
+      </w:pPr>
+      <w:r>
+        <w:rPr>
+          <w:rFonts w:asciiTheme="minorHAnsi" w:hAnsiTheme="minorHAnsi" w:cs="Arial"/>
+        </w:rPr>
+        <w:t>Beim erstmaligen Starten der Applikation wird ein zufälliges Schlüsselpaar generiert. Der ö</w:t>
+      </w:r>
+      <w:r>
+        <w:rPr>
+          <w:rFonts w:asciiTheme="minorHAnsi" w:hAnsiTheme="minorHAnsi" w:cs="Arial"/>
+        </w:rPr>
+        <w:t>f</w:t>
+      </w:r>
+      <w:r>
+        <w:rPr>
+          <w:rFonts w:asciiTheme="minorHAnsi" w:hAnsiTheme="minorHAnsi" w:cs="Arial"/>
+        </w:rPr>
+        <w:t>fentliche Teil des Schlüsselpaares wird mit Kommunikationspartnern ausgetauscht. Der pr</w:t>
+      </w:r>
+      <w:r>
+        <w:rPr>
+          <w:rFonts w:asciiTheme="minorHAnsi" w:hAnsiTheme="minorHAnsi" w:cs="Arial"/>
+        </w:rPr>
+        <w:t>i</w:t>
+      </w:r>
+      <w:r>
+        <w:rPr>
+          <w:rFonts w:asciiTheme="minorHAnsi" w:hAnsiTheme="minorHAnsi" w:cs="Arial"/>
+        </w:rPr>
+        <w:t>vate Teil wird zur Entschlüsselung sämtlicher Nachrichten verwendet.</w:t>
+      </w:r>
+    </w:p>
+    <w:p>
+      <w:pPr>
+        <w:rPr>
+          <w:rFonts w:asciiTheme="minorHAnsi" w:hAnsiTheme="minorHAnsi" w:cs="Arial"/>
+        </w:rPr>
+      </w:pPr>
+    </w:p>
+    <w:p>
+      <w:pPr>
+        <w:rPr>
+          <w:rFonts w:ascii="Arial" w:hAnsi="Arial" w:cs="Arial"/>
+        </w:rPr>
+      </w:pPr>
+      <w:r>
+        <w:rPr>
+          <w:rFonts w:ascii="Arial" w:hAnsi="Arial" w:cs="Arial"/>
+        </w:rPr>
+        <w:t>/</w:t>
+      </w:r>
+      <w:r>
+        <w:rPr>
+          <w:rFonts w:ascii="Arial" w:hAnsi="Arial" w:cs="Arial"/>
+          <w:b/>
+        </w:rPr>
+        <w:t>LF</w:t>
+      </w:r>
+      <w:r>
+        <w:rPr>
+          <w:rFonts w:ascii="Arial" w:hAnsi="Arial" w:cs="Arial"/>
+          <w:b/>
+        </w:rPr>
+        <w:t>0</w:t>
+      </w:r>
+      <w:r>
+        <w:rPr>
+          <w:rFonts w:ascii="Arial" w:hAnsi="Arial" w:cs="Arial"/>
+          <w:b/>
+        </w:rPr>
+        <w:t>20</w:t>
+      </w:r>
+      <w:r>
+        <w:rPr>
+          <w:rFonts w:ascii="Arial" w:hAnsi="Arial" w:cs="Arial"/>
+        </w:rPr>
+        <w:t xml:space="preserve">/ </w:t>
+      </w:r>
+      <w:proofErr w:type="spellStart"/>
+      <w:r>
+        <w:rPr>
+          <w:rFonts w:ascii="Arial" w:hAnsi="Arial" w:cs="Arial"/>
+          <w:b/>
+        </w:rPr>
+        <w:t>Sessionkeys</w:t>
+      </w:r>
+      <w:proofErr w:type="spellEnd"/>
+      <w:r>
+        <w:rPr>
+          <w:rFonts w:ascii="Arial" w:hAnsi="Arial" w:cs="Arial"/>
+          <w:b/>
+        </w:rPr>
+        <w:t xml:space="preserve"> </w:t>
+      </w:r>
+      <w:r>
+        <w:rPr>
+          <w:rFonts w:ascii="Arial" w:hAnsi="Arial" w:cs="Arial"/>
+          <w:b/>
+        </w:rPr>
+        <w:t>generieren</w:t>
+      </w:r>
+    </w:p>
+    <w:p>
+      <w:pPr>
+        <w:rPr>
+          <w:rFonts w:asciiTheme="minorHAnsi" w:hAnsiTheme="minorHAnsi" w:cs="Arial"/>
+        </w:rPr>
+      </w:pPr>
+      <w:r>
+        <w:rPr>
+          <w:rFonts w:asciiTheme="minorHAnsi" w:hAnsiTheme="minorHAnsi" w:cs="Arial"/>
+        </w:rPr>
+        <w:t xml:space="preserve">Zum Verschlüsseln jeder Nachricht muss ein eigener symmetrischer </w:t>
+      </w:r>
+      <w:proofErr w:type="spellStart"/>
+      <w:r>
+        <w:rPr>
+          <w:rFonts w:asciiTheme="minorHAnsi" w:hAnsiTheme="minorHAnsi" w:cs="Arial"/>
+        </w:rPr>
+        <w:t>Sessionkey</w:t>
+      </w:r>
+      <w:proofErr w:type="spellEnd"/>
+      <w:r>
+        <w:rPr>
+          <w:rFonts w:asciiTheme="minorHAnsi" w:hAnsiTheme="minorHAnsi" w:cs="Arial"/>
+        </w:rPr>
+        <w:t xml:space="preserve"> zufällig gen</w:t>
+      </w:r>
+      <w:r>
+        <w:rPr>
+          <w:rFonts w:asciiTheme="minorHAnsi" w:hAnsiTheme="minorHAnsi" w:cs="Arial"/>
+        </w:rPr>
+        <w:t>e</w:t>
+      </w:r>
+      <w:r>
+        <w:rPr>
+          <w:rFonts w:asciiTheme="minorHAnsi" w:hAnsiTheme="minorHAnsi" w:cs="Arial"/>
+        </w:rPr>
+        <w:t>riert werden.</w:t>
+      </w:r>
+    </w:p>
+    <w:p>
+      <w:pPr>
+        <w:rPr>
+          <w:rFonts w:asciiTheme="minorHAnsi" w:hAnsiTheme="minorHAnsi" w:cs="Arial"/>
+        </w:rPr>
+      </w:pPr>
+    </w:p>
+    <w:p>
+      <w:pPr>
+        <w:rPr>
+          <w:rFonts w:ascii="Arial" w:hAnsi="Arial" w:cs="Arial"/>
+        </w:rPr>
+      </w:pPr>
+      <w:r>
+        <w:rPr>
+          <w:rFonts w:ascii="Arial" w:hAnsi="Arial" w:cs="Arial"/>
+        </w:rPr>
+        <w:t>/</w:t>
+      </w:r>
+      <w:r>
+        <w:rPr>
+          <w:rFonts w:ascii="Arial" w:hAnsi="Arial" w:cs="Arial"/>
+          <w:b/>
+        </w:rPr>
+        <w:t>LF</w:t>
+      </w:r>
+      <w:r>
+        <w:rPr>
+          <w:rFonts w:ascii="Arial" w:hAnsi="Arial" w:cs="Arial"/>
+          <w:b/>
+        </w:rPr>
+        <w:t>0</w:t>
+      </w:r>
+      <w:r>
+        <w:rPr>
+          <w:rFonts w:ascii="Arial" w:hAnsi="Arial" w:cs="Arial"/>
+          <w:b/>
+        </w:rPr>
+        <w:t>30</w:t>
+      </w:r>
+      <w:r>
+        <w:rPr>
+          <w:rFonts w:ascii="Arial" w:hAnsi="Arial" w:cs="Arial"/>
+        </w:rPr>
+        <w:t xml:space="preserve">/ </w:t>
+      </w:r>
+      <w:r>
+        <w:rPr>
+          <w:rFonts w:ascii="Arial" w:hAnsi="Arial" w:cs="Arial"/>
+          <w:b/>
+        </w:rPr>
+        <w:t>Nachrichten signieren</w:t>
+      </w:r>
+    </w:p>
+    <w:p>
+      <w:pPr>
+        <w:rPr>
+          <w:rFonts w:asciiTheme="minorHAnsi" w:hAnsiTheme="minorHAnsi" w:cs="Arial"/>
+        </w:rPr>
+      </w:pPr>
+      <w:r>
+        <w:rPr>
+          <w:rFonts w:asciiTheme="minorHAnsi" w:hAnsiTheme="minorHAnsi" w:cs="Arial"/>
+        </w:rPr>
+        <w:t>Jede zu versendende Nachricht muss digital signiert werden, damit der Empfänger ihren A</w:t>
+      </w:r>
+      <w:r>
+        <w:rPr>
+          <w:rFonts w:asciiTheme="minorHAnsi" w:hAnsiTheme="minorHAnsi" w:cs="Arial"/>
+        </w:rPr>
+        <w:t>b</w:t>
+      </w:r>
+      <w:r>
+        <w:rPr>
+          <w:rFonts w:asciiTheme="minorHAnsi" w:hAnsiTheme="minorHAnsi" w:cs="Arial"/>
+        </w:rPr>
+        <w:t>sender eindeutig feststellen kann.</w:t>
+      </w:r>
+    </w:p>
+    <w:p>
+      <w:pPr>
         <w:pStyle w:val="berschrift2"/>
       </w:pPr>
-      <w:bookmarkStart w:id="6" w:name="_Toc241565168"/>
-      <w:r>
-        <w:t>Verschlüsselung</w:t>
+      <w:bookmarkStart w:id="6" w:name="_Toc241565169"/>
+      <w:r>
+        <w:t>Userfunktionen</w:t>
       </w:r>
       <w:bookmarkEnd w:id="6"/>
     </w:p>
     <w:p>
       <w:pPr>
         <w:rPr>
-          <w:rFonts w:asciiTheme="minorHAnsi" w:hAnsiTheme="minorHAnsi"/>
-        </w:rPr>
-      </w:pPr>
-      <w:r>
-        <w:rPr>
-          <w:rFonts w:asciiTheme="minorHAnsi" w:hAnsiTheme="minorHAnsi"/>
-        </w:rPr>
-        <w:t>Sämtliche Nachrichten sollen verschlüsselt versendet und abgespeichert werden.</w:t>
-      </w:r>
-      <w:r>
-        <w:rPr>
-          <w:rFonts w:asciiTheme="minorHAnsi" w:hAnsiTheme="minorHAnsi"/>
-        </w:rPr>
-        <w:t xml:space="preserve"> Zusätzlich werden sie noch digital signiert.</w:t>
-      </w:r>
-      <w:r>
-        <w:rPr>
-          <w:rFonts w:asciiTheme="minorHAnsi" w:hAnsiTheme="minorHAnsi"/>
-        </w:rPr>
-        <w:t xml:space="preserve"> Dazu müssen zahlreiche  verschiedene Schlüssel („Sessio</w:t>
-      </w:r>
-      <w:r>
-        <w:rPr>
-          <w:rFonts w:asciiTheme="minorHAnsi" w:hAnsiTheme="minorHAnsi"/>
+          <w:rFonts w:ascii="Calibri" w:hAnsi="Calibri"/>
+        </w:rPr>
+      </w:pPr>
+      <w:r>
+        <w:rPr>
+          <w:rFonts w:ascii="Calibri" w:hAnsi="Calibri"/>
+        </w:rPr>
+        <w:t>Der User kann folgende Funktionen der App benutzen.</w:t>
+      </w:r>
+    </w:p>
+    <w:p/>
+    <w:p>
+      <w:pPr>
+        <w:rPr>
+          <w:rFonts w:ascii="Arial" w:hAnsi="Arial" w:cs="Arial"/>
+        </w:rPr>
+      </w:pPr>
+      <w:r>
+        <w:rPr>
+          <w:rFonts w:ascii="Arial" w:hAnsi="Arial" w:cs="Arial"/>
+        </w:rPr>
+        <w:t>/</w:t>
+      </w:r>
+      <w:r>
+        <w:rPr>
+          <w:rFonts w:ascii="Arial" w:hAnsi="Arial" w:cs="Arial"/>
+          <w:b/>
+        </w:rPr>
+        <w:t>LF</w:t>
+      </w:r>
+      <w:r>
+        <w:rPr>
+          <w:rFonts w:ascii="Arial" w:hAnsi="Arial" w:cs="Arial"/>
+          <w:b/>
+        </w:rPr>
+        <w:t>11</w:t>
+      </w:r>
+      <w:r>
+        <w:rPr>
+          <w:rFonts w:ascii="Arial" w:hAnsi="Arial" w:cs="Arial"/>
+          <w:b/>
+        </w:rPr>
+        <w:t>0</w:t>
+      </w:r>
+      <w:r>
+        <w:rPr>
+          <w:rFonts w:ascii="Arial" w:hAnsi="Arial" w:cs="Arial"/>
+        </w:rPr>
+        <w:t>/</w:t>
+      </w:r>
+      <w:r>
+        <w:rPr>
+          <w:rFonts w:ascii="Arial" w:hAnsi="Arial" w:cs="Arial"/>
+          <w:b/>
+        </w:rPr>
+        <w:t xml:space="preserve"> Neuen Schlüssel erstellen</w:t>
+      </w:r>
+    </w:p>
+    <w:p>
+      <w:pPr>
+        <w:rPr>
+          <w:rFonts w:asciiTheme="minorHAnsi" w:hAnsiTheme="minorHAnsi" w:cs="Arial"/>
+        </w:rPr>
+      </w:pPr>
+      <w:r>
+        <w:rPr>
+          <w:rFonts w:asciiTheme="minorHAnsi" w:hAnsiTheme="minorHAnsi" w:cs="Arial"/>
+        </w:rPr>
+        <w:t>Ein User kann auf Wunsch ein neues Schlüsselpaar generieren lassen. Es ist zu beachten, dass alle alten Konversationen nach Benutzung dieser Funktion erst nach erneutem Schlü</w:t>
+      </w:r>
+      <w:r>
+        <w:rPr>
+          <w:rFonts w:asciiTheme="minorHAnsi" w:hAnsiTheme="minorHAnsi" w:cs="Arial"/>
+        </w:rPr>
+        <w:t>s</w:t>
+      </w:r>
+      <w:r>
+        <w:rPr>
+          <w:rFonts w:asciiTheme="minorHAnsi" w:hAnsiTheme="minorHAnsi" w:cs="Arial"/>
+        </w:rPr>
+        <w:t>selaustausch wieder fortgeführt werden können.</w:t>
+      </w:r>
+    </w:p>
+    <w:p>
+      <w:pPr>
+        <w:rPr>
+          <w:rFonts w:asciiTheme="minorHAnsi" w:hAnsiTheme="minorHAnsi" w:cs="Arial"/>
+        </w:rPr>
+      </w:pPr>
+    </w:p>
+    <w:p>
+      <w:pPr>
+        <w:rPr>
+          <w:rFonts w:ascii="Arial" w:hAnsi="Arial" w:cs="Arial"/>
+        </w:rPr>
+      </w:pPr>
+      <w:r>
+        <w:rPr>
+          <w:rFonts w:ascii="Arial" w:hAnsi="Arial" w:cs="Arial"/>
+        </w:rPr>
+        <w:t>/</w:t>
+      </w:r>
+      <w:r>
+        <w:rPr>
+          <w:rFonts w:ascii="Arial" w:hAnsi="Arial" w:cs="Arial"/>
+          <w:b/>
+        </w:rPr>
+        <w:t>LF</w:t>
+      </w:r>
+      <w:r>
+        <w:rPr>
+          <w:rFonts w:ascii="Arial" w:hAnsi="Arial" w:cs="Arial"/>
+          <w:b/>
+        </w:rPr>
+        <w:t>12</w:t>
+      </w:r>
+      <w:r>
+        <w:rPr>
+          <w:rFonts w:ascii="Arial" w:hAnsi="Arial" w:cs="Arial"/>
+          <w:b/>
+        </w:rPr>
+        <w:t>0</w:t>
+      </w:r>
+      <w:r>
+        <w:rPr>
+          <w:rFonts w:ascii="Arial" w:hAnsi="Arial" w:cs="Arial"/>
+        </w:rPr>
+        <w:t xml:space="preserve">/ </w:t>
+      </w:r>
+      <w:r>
+        <w:rPr>
+          <w:rFonts w:ascii="Arial" w:hAnsi="Arial" w:cs="Arial"/>
+          <w:b/>
+        </w:rPr>
+        <w:t>Nachrichten versenden</w:t>
+      </w:r>
+    </w:p>
+    <w:p>
+      <w:pPr>
+        <w:rPr>
+          <w:rFonts w:ascii="Calibri" w:hAnsi="Calibri" w:cs="Arial"/>
+        </w:rPr>
+      </w:pPr>
+      <w:r>
+        <w:rPr>
+          <w:rFonts w:ascii="Calibri" w:hAnsi="Calibri" w:cs="Arial"/>
+        </w:rPr>
+        <w:t xml:space="preserve">Ein User kann eine Nachricht verschlüsselt an einen Kontakt verschicken. </w:t>
+      </w:r>
+      <w:r>
+        <w:rPr>
+          <w:rFonts w:ascii="Calibri" w:hAnsi="Calibri" w:cs="Arial"/>
+        </w:rPr>
+        <w:t>Eine Nachricht b</w:t>
+      </w:r>
+      <w:r>
+        <w:rPr>
+          <w:rFonts w:ascii="Calibri" w:hAnsi="Calibri" w:cs="Arial"/>
+        </w:rPr>
+        <w:t>e</w:t>
+      </w:r>
+      <w:r>
+        <w:rPr>
+          <w:rFonts w:ascii="Calibri" w:hAnsi="Calibri" w:cs="Arial"/>
+        </w:rPr>
+        <w:t>sitzt eine maximale Länge.</w:t>
+      </w:r>
+    </w:p>
+    <w:p>
+      <w:pPr>
+        <w:rPr>
+          <w:rFonts w:ascii="Calibri" w:hAnsi="Calibri" w:cs="Arial"/>
+        </w:rPr>
+      </w:pPr>
+    </w:p>
+    <w:p>
+      <w:pPr>
+        <w:rPr>
+          <w:rFonts w:ascii="Arial" w:hAnsi="Arial" w:cs="Arial"/>
+        </w:rPr>
+      </w:pPr>
+      <w:r>
+        <w:rPr>
+          <w:rFonts w:ascii="Arial" w:hAnsi="Arial" w:cs="Arial"/>
+        </w:rPr>
+        <w:t>/</w:t>
+      </w:r>
+      <w:r>
+        <w:rPr>
+          <w:rFonts w:ascii="Arial" w:hAnsi="Arial" w:cs="Arial"/>
+          <w:b/>
+        </w:rPr>
+        <w:t>LF1</w:t>
+      </w:r>
+      <w:r>
+        <w:rPr>
+          <w:rFonts w:ascii="Arial" w:hAnsi="Arial" w:cs="Arial"/>
+          <w:b/>
+        </w:rPr>
+        <w:t>3</w:t>
+      </w:r>
+      <w:r>
+        <w:rPr>
+          <w:rFonts w:ascii="Arial" w:hAnsi="Arial" w:cs="Arial"/>
+          <w:b/>
+        </w:rPr>
+        <w:t>0</w:t>
+      </w:r>
+      <w:r>
+        <w:rPr>
+          <w:rFonts w:ascii="Arial" w:hAnsi="Arial" w:cs="Arial"/>
+        </w:rPr>
+        <w:t xml:space="preserve">/ </w:t>
+      </w:r>
+      <w:r>
+        <w:rPr>
+          <w:rFonts w:ascii="Arial" w:hAnsi="Arial" w:cs="Arial"/>
+          <w:b/>
+        </w:rPr>
+        <w:t>Nachrichten anzeigen</w:t>
+      </w:r>
+    </w:p>
+    <w:p>
+      <w:pPr>
+        <w:rPr>
+          <w:rFonts w:ascii="Calibri" w:hAnsi="Calibri" w:cs="Arial"/>
+        </w:rPr>
+      </w:pPr>
+      <w:r>
+        <w:rPr>
+          <w:rFonts w:ascii="Calibri" w:hAnsi="Calibri" w:cs="Arial"/>
+        </w:rPr>
+        <w:t>Beim Öffnen eines Chats mit einem anderen User werden alle alten abgespeicherten Nac</w:t>
+      </w:r>
+      <w:r>
+        <w:rPr>
+          <w:rFonts w:ascii="Calibri" w:hAnsi="Calibri" w:cs="Arial"/>
+        </w:rPr>
+        <w:t>h</w:t>
+      </w:r>
+      <w:r>
+        <w:rPr>
+          <w:rFonts w:ascii="Calibri" w:hAnsi="Calibri" w:cs="Arial"/>
+        </w:rPr>
+        <w:t>richten automatisch geladen und angezeigt.</w:t>
+      </w:r>
+    </w:p>
+    <w:p>
+      <w:pPr>
+        <w:rPr>
+          <w:rFonts w:ascii="Calibri" w:hAnsi="Calibri" w:cs="Arial"/>
+        </w:rPr>
+      </w:pPr>
+    </w:p>
+    <w:p>
+      <w:pPr>
+        <w:rPr>
+          <w:rFonts w:ascii="Arial" w:hAnsi="Arial" w:cs="Arial"/>
+        </w:rPr>
+      </w:pPr>
+      <w:r>
+        <w:rPr>
+          <w:rFonts w:ascii="Arial" w:hAnsi="Arial" w:cs="Arial"/>
+        </w:rPr>
+        <w:t>/</w:t>
+      </w:r>
+      <w:r>
+        <w:rPr>
+          <w:rFonts w:ascii="Arial" w:hAnsi="Arial" w:cs="Arial"/>
+          <w:b/>
+        </w:rPr>
+        <w:t>LF1</w:t>
+      </w:r>
+      <w:r>
+        <w:rPr>
+          <w:rFonts w:ascii="Arial" w:hAnsi="Arial" w:cs="Arial"/>
+          <w:b/>
+        </w:rPr>
+        <w:t>3</w:t>
+      </w:r>
+      <w:r>
+        <w:rPr>
+          <w:rFonts w:ascii="Arial" w:hAnsi="Arial" w:cs="Arial"/>
+          <w:b/>
+        </w:rPr>
+        <w:t>0</w:t>
+      </w:r>
+      <w:r>
+        <w:rPr>
+          <w:rFonts w:ascii="Arial" w:hAnsi="Arial" w:cs="Arial"/>
+        </w:rPr>
+        <w:t xml:space="preserve">/ </w:t>
+      </w:r>
+      <w:r>
+        <w:rPr>
+          <w:rFonts w:ascii="Arial" w:hAnsi="Arial" w:cs="Arial"/>
+          <w:b/>
+        </w:rPr>
+        <w:t>Nachrichten löschen</w:t>
+      </w:r>
+    </w:p>
+    <w:p>
+      <w:pPr>
+        <w:rPr>
+          <w:rFonts w:ascii="Calibri" w:hAnsi="Calibri" w:cs="Arial"/>
+        </w:rPr>
+      </w:pPr>
+      <w:r>
+        <w:rPr>
+          <w:rFonts w:ascii="Calibri" w:hAnsi="Calibri" w:cs="Arial"/>
+        </w:rPr>
+        <w:t>Ein User kann eine seiner gespeicherten Nachrichten löschen. Die Nachricht wird natürlich nur auf seinem Gerät gelöscht nicht aber auf dem des Kommunikationspartners.</w:t>
+      </w:r>
+    </w:p>
+    <w:p>
+      <w:pPr>
+        <w:rPr>
+          <w:rFonts w:ascii="Arial" w:hAnsi="Arial" w:cs="Arial"/>
+        </w:rPr>
+      </w:pPr>
+    </w:p>
+    <w:p>
+      <w:pPr>
+        <w:rPr>
+          <w:rFonts w:ascii="Arial" w:hAnsi="Arial" w:cs="Arial"/>
+        </w:rPr>
+      </w:pPr>
+      <w:r>
+        <w:rPr>
+          <w:rFonts w:ascii="Arial" w:hAnsi="Arial" w:cs="Arial"/>
+        </w:rPr>
+        <w:t>/</w:t>
+      </w:r>
+      <w:r>
+        <w:rPr>
+          <w:rFonts w:ascii="Arial" w:hAnsi="Arial" w:cs="Arial"/>
+          <w:b/>
+        </w:rPr>
+        <w:t>LF1</w:t>
+      </w:r>
+      <w:r>
+        <w:rPr>
+          <w:rFonts w:ascii="Arial" w:hAnsi="Arial" w:cs="Arial"/>
+          <w:b/>
+        </w:rPr>
+        <w:t>4</w:t>
+      </w:r>
+      <w:r>
+        <w:rPr>
+          <w:rFonts w:ascii="Arial" w:hAnsi="Arial" w:cs="Arial"/>
+          <w:b/>
+        </w:rPr>
+        <w:t>0</w:t>
+      </w:r>
+      <w:r>
+        <w:rPr>
+          <w:rFonts w:ascii="Arial" w:hAnsi="Arial" w:cs="Arial"/>
+        </w:rPr>
+        <w:t xml:space="preserve">/ </w:t>
+      </w:r>
+      <w:r>
+        <w:rPr>
+          <w:rFonts w:ascii="Arial" w:hAnsi="Arial" w:cs="Arial"/>
+          <w:b/>
+        </w:rPr>
+        <w:t>Kontakte hinzufügen</w:t>
+      </w:r>
+    </w:p>
+    <w:p>
+      <w:pPr>
+        <w:rPr>
+          <w:rFonts w:ascii="Calibri" w:hAnsi="Calibri" w:cs="Arial"/>
+        </w:rPr>
+      </w:pPr>
+      <w:r>
+        <w:rPr>
+          <w:rFonts w:ascii="Calibri" w:hAnsi="Calibri" w:cs="Arial"/>
+        </w:rPr>
+        <w:t xml:space="preserve">Ein User kann einen neuen Kontakt durch Eingabe dessen </w:t>
+      </w:r>
+      <w:proofErr w:type="spellStart"/>
+      <w:r>
+        <w:rPr>
+          <w:rFonts w:ascii="Calibri" w:hAnsi="Calibri" w:cs="Arial"/>
+        </w:rPr>
+        <w:t>Publickeys</w:t>
+      </w:r>
+      <w:proofErr w:type="spellEnd"/>
+      <w:r>
+        <w:rPr>
+          <w:rFonts w:ascii="Calibri" w:hAnsi="Calibri" w:cs="Arial"/>
+        </w:rPr>
+        <w:t xml:space="preserve"> seiner Kontaktliste hi</w:t>
+      </w:r>
+      <w:r>
+        <w:rPr>
+          <w:rFonts w:ascii="Calibri" w:hAnsi="Calibri" w:cs="Arial"/>
         </w:rPr>
         <w:t>n</w:t>
       </w:r>
       <w:r>
         <w:rPr>
-          <w:rFonts w:asciiTheme="minorHAnsi" w:hAnsiTheme="minorHAnsi"/>
-        </w:rPr>
-        <w:t>keys“) generiert werden.</w:t>
-      </w:r>
-    </w:p>
-    <w:p>
-      <w:pPr>
-        <w:rPr>
-          <w:rFonts w:asciiTheme="minorHAnsi" w:hAnsiTheme="minorHAnsi"/>
+          <w:rFonts w:ascii="Calibri" w:hAnsi="Calibri" w:cs="Arial"/>
+        </w:rPr>
+        <w:t>zufügen.</w:t>
+      </w:r>
+    </w:p>
+    <w:p>
+      <w:pPr>
+        <w:rPr>
+          <w:rFonts w:ascii="Calibri" w:hAnsi="Calibri" w:cs="Arial"/>
         </w:rPr>
       </w:pPr>
     </w:p>
@@ -3803,752 +4771,60 @@
           <w:rFonts w:ascii="Arial" w:hAnsi="Arial" w:cs="Arial"/>
           <w:b/>
         </w:rPr>
-        <w:t>LF</w:t>
+        <w:t>LF1</w:t>
       </w:r>
       <w:r>
         <w:rPr>
           <w:rFonts w:ascii="Arial" w:hAnsi="Arial" w:cs="Arial"/>
           <w:b/>
         </w:rPr>
+        <w:t>4</w:t>
+      </w:r>
+      <w:r>
+        <w:rPr>
+          <w:rFonts w:ascii="Arial" w:hAnsi="Arial" w:cs="Arial"/>
+          <w:b/>
+        </w:rPr>
         <w:t>0</w:t>
       </w:r>
       <w:r>
         <w:rPr>
           <w:rFonts w:ascii="Arial" w:hAnsi="Arial" w:cs="Arial"/>
+        </w:rPr>
+        <w:t xml:space="preserve">/ </w:t>
+      </w:r>
+      <w:r>
+        <w:rPr>
+          <w:rFonts w:ascii="Arial" w:hAnsi="Arial" w:cs="Arial"/>
           <w:b/>
         </w:rPr>
-        <w:t>10</w:t>
-      </w:r>
-      <w:r>
-        <w:rPr>
-          <w:rFonts w:ascii="Arial" w:hAnsi="Arial" w:cs="Arial"/>
-        </w:rPr>
-        <w:t>/</w:t>
-      </w:r>
-      <w:r>
-        <w:rPr>
-          <w:rFonts w:ascii="Arial" w:hAnsi="Arial" w:cs="Arial"/>
-          <w:b/>
-        </w:rPr>
-        <w:t xml:space="preserve"> Private / Public Key-pair generieren</w:t>
-      </w:r>
-    </w:p>
-    <w:p>
-      <w:pPr>
-        <w:rPr>
-          <w:rFonts w:asciiTheme="minorHAnsi" w:hAnsiTheme="minorHAnsi" w:cs="Arial"/>
-        </w:rPr>
-      </w:pPr>
-      <w:r>
-        <w:rPr>
-          <w:rFonts w:asciiTheme="minorHAnsi" w:hAnsiTheme="minorHAnsi" w:cs="Arial"/>
-        </w:rPr>
-        <w:t>Beim erstmaligen Starten der Applikation wird ein zufälliges Schlüsselpaar generiert. Der ö</w:t>
-      </w:r>
-      <w:r>
-        <w:rPr>
-          <w:rFonts w:asciiTheme="minorHAnsi" w:hAnsiTheme="minorHAnsi" w:cs="Arial"/>
-        </w:rPr>
-        <w:t>f</w:t>
-      </w:r>
-      <w:r>
-        <w:rPr>
-          <w:rFonts w:asciiTheme="minorHAnsi" w:hAnsiTheme="minorHAnsi" w:cs="Arial"/>
-        </w:rPr>
-        <w:lastRenderedPageBreak/>
-        <w:t>fentliche Teil des Schlüsselpaares wird mit Kommunikationspartnern ausgetauscht. Der pr</w:t>
-      </w:r>
-      <w:r>
-        <w:rPr>
-          <w:rFonts w:asciiTheme="minorHAnsi" w:hAnsiTheme="minorHAnsi" w:cs="Arial"/>
+        <w:t>Kontakte löschen</w:t>
+      </w:r>
+    </w:p>
+    <w:p>
+      <w:pPr>
+        <w:rPr>
+          <w:rFonts w:ascii="Calibri" w:hAnsi="Calibri" w:cs="Arial"/>
+        </w:rPr>
+      </w:pPr>
+      <w:r>
+        <w:rPr>
+          <w:rFonts w:ascii="Calibri" w:hAnsi="Calibri" w:cs="Arial"/>
+        </w:rPr>
+        <w:t>Ein User kann einen Kontakt aus seiner Kontaktliste löschen. Dadurch werden auch sämtl</w:t>
+      </w:r>
+      <w:r>
+        <w:rPr>
+          <w:rFonts w:ascii="Calibri" w:hAnsi="Calibri" w:cs="Arial"/>
         </w:rPr>
         <w:t>i</w:t>
       </w:r>
       <w:r>
         <w:rPr>
-          <w:rFonts w:asciiTheme="minorHAnsi" w:hAnsiTheme="minorHAnsi" w:cs="Arial"/>
-        </w:rPr>
-        <w:t>vate Teil wird zur Entschlüsselung sämtlicher Nachrichten verwendet.</w:t>
-      </w:r>
-    </w:p>
-    <w:p>
-      <w:pPr>
-        <w:rPr>
-          <w:rFonts w:asciiTheme="minorHAnsi" w:hAnsiTheme="minorHAnsi" w:cs="Arial"/>
-        </w:rPr>
-      </w:pPr>
-    </w:p>
-    <w:p>
-      <w:pPr>
-        <w:rPr>
-          <w:rFonts w:asciiTheme="minorHAnsi" w:hAnsiTheme="minorHAnsi" w:cs="Arial"/>
-        </w:rPr>
-      </w:pPr>
-    </w:p>
-    <w:p>
-      <w:pPr>
-        <w:rPr>
-          <w:rFonts w:asciiTheme="minorHAnsi" w:hAnsiTheme="minorHAnsi" w:cs="Arial"/>
-        </w:rPr>
-      </w:pPr>
-    </w:p>
-    <w:p>
-      <w:pPr>
-        <w:rPr>
-          <w:rFonts w:ascii="Arial" w:hAnsi="Arial" w:cs="Arial"/>
-        </w:rPr>
-      </w:pPr>
-      <w:r>
-        <w:rPr>
-          <w:rFonts w:ascii="Arial" w:hAnsi="Arial" w:cs="Arial"/>
-        </w:rPr>
-        <w:t>/</w:t>
-      </w:r>
-      <w:r>
-        <w:rPr>
-          <w:rFonts w:ascii="Arial" w:hAnsi="Arial" w:cs="Arial"/>
-          <w:b/>
-        </w:rPr>
-        <w:t>LF</w:t>
-      </w:r>
-      <w:r>
-        <w:rPr>
-          <w:rFonts w:ascii="Arial" w:hAnsi="Arial" w:cs="Arial"/>
-          <w:b/>
-        </w:rPr>
-        <w:t>0</w:t>
-      </w:r>
-      <w:r>
-        <w:rPr>
-          <w:rFonts w:ascii="Arial" w:hAnsi="Arial" w:cs="Arial"/>
-          <w:b/>
-        </w:rPr>
-        <w:t>20</w:t>
-      </w:r>
-      <w:r>
-        <w:rPr>
-          <w:rFonts w:ascii="Arial" w:hAnsi="Arial" w:cs="Arial"/>
-        </w:rPr>
-        <w:t xml:space="preserve">/ </w:t>
-      </w:r>
-      <w:r>
-        <w:rPr>
-          <w:rFonts w:ascii="Arial" w:hAnsi="Arial" w:cs="Arial"/>
-          <w:b/>
-        </w:rPr>
-        <w:t xml:space="preserve">Sessionkeys </w:t>
-      </w:r>
-      <w:r>
-        <w:rPr>
-          <w:rFonts w:ascii="Arial" w:hAnsi="Arial" w:cs="Arial"/>
-          <w:b/>
-        </w:rPr>
-        <w:t>generieren</w:t>
-      </w:r>
-    </w:p>
-    <w:p>
-      <w:pPr>
-        <w:rPr>
-          <w:rFonts w:asciiTheme="minorHAnsi" w:hAnsiTheme="minorHAnsi" w:cs="Arial"/>
-        </w:rPr>
-      </w:pPr>
-      <w:r>
-        <w:rPr>
-          <w:rFonts w:asciiTheme="minorHAnsi" w:hAnsiTheme="minorHAnsi" w:cs="Arial"/>
-        </w:rPr>
-        <w:t>Zum Verschlüsseln jeder Nachricht muss ein eigener symmetrischer Sessionkey zufällig gen</w:t>
-      </w:r>
-      <w:r>
-        <w:rPr>
-          <w:rFonts w:asciiTheme="minorHAnsi" w:hAnsiTheme="minorHAnsi" w:cs="Arial"/>
-        </w:rPr>
-        <w:t>e</w:t>
-      </w:r>
-      <w:r>
-        <w:rPr>
-          <w:rFonts w:asciiTheme="minorHAnsi" w:hAnsiTheme="minorHAnsi" w:cs="Arial"/>
-        </w:rPr>
-        <w:t>riert werden.</w:t>
-      </w:r>
-    </w:p>
-    <w:p>
-      <w:pPr>
-        <w:rPr>
-          <w:rFonts w:asciiTheme="minorHAnsi" w:hAnsiTheme="minorHAnsi" w:cs="Arial"/>
-        </w:rPr>
-      </w:pPr>
-    </w:p>
-    <w:p>
-      <w:pPr>
-        <w:rPr>
-          <w:rFonts w:ascii="Arial" w:hAnsi="Arial" w:cs="Arial"/>
-        </w:rPr>
-      </w:pPr>
-      <w:r>
-        <w:rPr>
-          <w:rFonts w:ascii="Arial" w:hAnsi="Arial" w:cs="Arial"/>
-        </w:rPr>
-        <w:t>/</w:t>
-      </w:r>
-      <w:r>
-        <w:rPr>
-          <w:rFonts w:ascii="Arial" w:hAnsi="Arial" w:cs="Arial"/>
-          <w:b/>
-        </w:rPr>
-        <w:t>LF</w:t>
-      </w:r>
-      <w:r>
-        <w:rPr>
-          <w:rFonts w:ascii="Arial" w:hAnsi="Arial" w:cs="Arial"/>
-          <w:b/>
-        </w:rPr>
-        <w:t>0</w:t>
-      </w:r>
-      <w:r>
-        <w:rPr>
-          <w:rFonts w:ascii="Arial" w:hAnsi="Arial" w:cs="Arial"/>
-          <w:b/>
-        </w:rPr>
-        <w:t>30</w:t>
-      </w:r>
-      <w:r>
-        <w:rPr>
-          <w:rFonts w:ascii="Arial" w:hAnsi="Arial" w:cs="Arial"/>
-        </w:rPr>
-        <w:t xml:space="preserve">/ </w:t>
-      </w:r>
-      <w:r>
-        <w:rPr>
-          <w:rFonts w:ascii="Arial" w:hAnsi="Arial" w:cs="Arial"/>
-          <w:b/>
-        </w:rPr>
-        <w:t>Nachrichten signieren</w:t>
-      </w:r>
-    </w:p>
-    <w:p>
-      <w:pPr>
-        <w:rPr>
-          <w:rFonts w:asciiTheme="minorHAnsi" w:hAnsiTheme="minorHAnsi" w:cs="Arial"/>
-        </w:rPr>
-      </w:pPr>
-      <w:r>
-        <w:rPr>
-          <w:rFonts w:asciiTheme="minorHAnsi" w:hAnsiTheme="minorHAnsi" w:cs="Arial"/>
-        </w:rPr>
-        <w:t>Jede zu versendende Nachricht muss digital signiert werden, damit der Empfänger ihren A</w:t>
-      </w:r>
-      <w:r>
-        <w:rPr>
-          <w:rFonts w:asciiTheme="minorHAnsi" w:hAnsiTheme="minorHAnsi" w:cs="Arial"/>
-        </w:rPr>
-        <w:t>b</w:t>
-      </w:r>
-      <w:r>
-        <w:rPr>
-          <w:rFonts w:asciiTheme="minorHAnsi" w:hAnsiTheme="minorHAnsi" w:cs="Arial"/>
-        </w:rPr>
-        <w:t>sender eindeutig feststellen kann.</w:t>
-      </w:r>
-    </w:p>
-    <w:p>
-      <w:pPr>
-        <w:rPr>
-          <w:rFonts w:asciiTheme="minorHAnsi" w:hAnsiTheme="minorHAnsi" w:cs="Arial"/>
-        </w:rPr>
-      </w:pPr>
-    </w:p>
-    <w:p>
-      <w:pPr>
-        <w:pStyle w:val="berschrift2"/>
-      </w:pPr>
-      <w:bookmarkStart w:id="7" w:name="_Toc241565169"/>
-      <w:r>
-        <w:t>Userfunktionen</w:t>
-      </w:r>
-      <w:bookmarkEnd w:id="7"/>
-    </w:p>
-    <w:p>
-      <w:pPr>
-        <w:rPr>
-          <w:rFonts w:ascii="Calibri" w:hAnsi="Calibri"/>
-        </w:rPr>
-      </w:pPr>
-      <w:r>
-        <w:rPr>
-          <w:rFonts w:ascii="Calibri" w:hAnsi="Calibri"/>
-        </w:rPr>
-        <w:t>Der User kann folgende Funktionen der App benutzen.</w:t>
-      </w:r>
-    </w:p>
-    <w:p/>
-    <w:p>
-      <w:pPr>
-        <w:rPr>
-          <w:rFonts w:ascii="Arial" w:hAnsi="Arial" w:cs="Arial"/>
-        </w:rPr>
-      </w:pPr>
-      <w:r>
-        <w:rPr>
-          <w:rFonts w:ascii="Arial" w:hAnsi="Arial" w:cs="Arial"/>
-        </w:rPr>
-        <w:t>/</w:t>
-      </w:r>
-      <w:r>
-        <w:rPr>
-          <w:rFonts w:ascii="Arial" w:hAnsi="Arial" w:cs="Arial"/>
-          <w:b/>
-        </w:rPr>
-        <w:t>LF</w:t>
-      </w:r>
-      <w:r>
-        <w:rPr>
-          <w:rFonts w:ascii="Arial" w:hAnsi="Arial" w:cs="Arial"/>
-          <w:b/>
-        </w:rPr>
-        <w:t>11</w:t>
-      </w:r>
-      <w:r>
-        <w:rPr>
-          <w:rFonts w:ascii="Arial" w:hAnsi="Arial" w:cs="Arial"/>
-          <w:b/>
-        </w:rPr>
-        <w:t>0</w:t>
-      </w:r>
-      <w:r>
-        <w:rPr>
-          <w:rFonts w:ascii="Arial" w:hAnsi="Arial" w:cs="Arial"/>
-        </w:rPr>
-        <w:t>/</w:t>
-      </w:r>
-      <w:r>
-        <w:rPr>
-          <w:rFonts w:ascii="Arial" w:hAnsi="Arial" w:cs="Arial"/>
-          <w:b/>
-        </w:rPr>
-        <w:t xml:space="preserve"> Neuen Schlüssel erstellen</w:t>
-      </w:r>
-    </w:p>
-    <w:p>
-      <w:pPr>
-        <w:rPr>
-          <w:rFonts w:asciiTheme="minorHAnsi" w:hAnsiTheme="minorHAnsi" w:cs="Arial"/>
-        </w:rPr>
-      </w:pPr>
-      <w:r>
-        <w:rPr>
-          <w:rFonts w:asciiTheme="minorHAnsi" w:hAnsiTheme="minorHAnsi" w:cs="Arial"/>
-        </w:rPr>
-        <w:t>Ein User kann auf Wunsch ein neues Schlüsselpaar generieren lassen. Es ist zu beachten, dass alle alten Konversationen nach Benutzung dieser Funktion erst nach erneutem Schlü</w:t>
-      </w:r>
-      <w:r>
-        <w:rPr>
-          <w:rFonts w:asciiTheme="minorHAnsi" w:hAnsiTheme="minorHAnsi" w:cs="Arial"/>
-        </w:rPr>
-        <w:t>s</w:t>
-      </w:r>
-      <w:r>
-        <w:rPr>
-          <w:rFonts w:asciiTheme="minorHAnsi" w:hAnsiTheme="minorHAnsi" w:cs="Arial"/>
-        </w:rPr>
-        <w:t>selaustausch wieder fortgeführt werden können.</w:t>
-      </w:r>
-    </w:p>
-    <w:p>
-      <w:pPr>
-        <w:rPr>
-          <w:rFonts w:asciiTheme="minorHAnsi" w:hAnsiTheme="minorHAnsi" w:cs="Arial"/>
-        </w:rPr>
-      </w:pPr>
-    </w:p>
-    <w:p>
-      <w:pPr>
-        <w:rPr>
-          <w:rFonts w:ascii="Arial" w:hAnsi="Arial" w:cs="Arial"/>
-        </w:rPr>
-      </w:pPr>
-      <w:r>
-        <w:rPr>
-          <w:rFonts w:ascii="Arial" w:hAnsi="Arial" w:cs="Arial"/>
-        </w:rPr>
-        <w:t>/</w:t>
-      </w:r>
-      <w:r>
-        <w:rPr>
-          <w:rFonts w:ascii="Arial" w:hAnsi="Arial" w:cs="Arial"/>
-          <w:b/>
-        </w:rPr>
-        <w:t>LF</w:t>
-      </w:r>
-      <w:r>
-        <w:rPr>
-          <w:rFonts w:ascii="Arial" w:hAnsi="Arial" w:cs="Arial"/>
-          <w:b/>
-        </w:rPr>
-        <w:t>12</w:t>
-      </w:r>
-      <w:r>
-        <w:rPr>
-          <w:rFonts w:ascii="Arial" w:hAnsi="Arial" w:cs="Arial"/>
-          <w:b/>
-        </w:rPr>
-        <w:t>0</w:t>
-      </w:r>
-      <w:r>
-        <w:rPr>
-          <w:rFonts w:ascii="Arial" w:hAnsi="Arial" w:cs="Arial"/>
-        </w:rPr>
-        <w:t xml:space="preserve">/ </w:t>
-      </w:r>
-      <w:r>
-        <w:rPr>
-          <w:rFonts w:ascii="Arial" w:hAnsi="Arial" w:cs="Arial"/>
-          <w:b/>
-        </w:rPr>
-        <w:t>Nachrichten versenden</w:t>
-      </w:r>
-    </w:p>
-    <w:p>
-      <w:pPr>
-        <w:rPr>
           <w:rFonts w:ascii="Calibri" w:hAnsi="Calibri" w:cs="Arial"/>
         </w:rPr>
-      </w:pPr>
-      <w:r>
-        <w:rPr>
-          <w:rFonts w:ascii="Calibri" w:hAnsi="Calibri" w:cs="Arial"/>
-        </w:rPr>
-        <w:t xml:space="preserve">Ein User kann eine Nachricht verschlüsselt an einen Kontakt verschicken. </w:t>
-      </w:r>
-      <w:r>
-        <w:rPr>
-          <w:rFonts w:ascii="Calibri" w:hAnsi="Calibri" w:cs="Arial"/>
-        </w:rPr>
-        <w:t>Eine Nachricht b</w:t>
-      </w:r>
-      <w:r>
-        <w:rPr>
-          <w:rFonts w:ascii="Calibri" w:hAnsi="Calibri" w:cs="Arial"/>
-        </w:rPr>
-        <w:t>e</w:t>
-      </w:r>
-      <w:r>
-        <w:rPr>
-          <w:rFonts w:ascii="Calibri" w:hAnsi="Calibri" w:cs="Arial"/>
-        </w:rPr>
-        <w:t>sitzt eine maximale Länge.</w:t>
-      </w:r>
-    </w:p>
-    <w:p>
-      <w:pPr>
-        <w:rPr>
-          <w:rFonts w:ascii="Calibri" w:hAnsi="Calibri" w:cs="Arial"/>
-        </w:rPr>
-      </w:pPr>
-    </w:p>
-    <w:p>
-      <w:pPr>
-        <w:rPr>
-          <w:rFonts w:ascii="Arial" w:hAnsi="Arial" w:cs="Arial"/>
-        </w:rPr>
-      </w:pPr>
-      <w:r>
-        <w:rPr>
-          <w:rFonts w:ascii="Arial" w:hAnsi="Arial" w:cs="Arial"/>
-        </w:rPr>
-        <w:t>/</w:t>
-      </w:r>
-      <w:r>
-        <w:rPr>
-          <w:rFonts w:ascii="Arial" w:hAnsi="Arial" w:cs="Arial"/>
-          <w:b/>
-        </w:rPr>
-        <w:t>LF1</w:t>
-      </w:r>
-      <w:r>
-        <w:rPr>
-          <w:rFonts w:ascii="Arial" w:hAnsi="Arial" w:cs="Arial"/>
-          <w:b/>
-        </w:rPr>
-        <w:t>3</w:t>
-      </w:r>
-      <w:r>
-        <w:rPr>
-          <w:rFonts w:ascii="Arial" w:hAnsi="Arial" w:cs="Arial"/>
-          <w:b/>
-        </w:rPr>
-        <w:t>0</w:t>
-      </w:r>
-      <w:r>
-        <w:rPr>
-          <w:rFonts w:ascii="Arial" w:hAnsi="Arial" w:cs="Arial"/>
-        </w:rPr>
-        <w:t xml:space="preserve">/ </w:t>
-      </w:r>
-      <w:r>
-        <w:rPr>
-          <w:rFonts w:ascii="Arial" w:hAnsi="Arial" w:cs="Arial"/>
-          <w:b/>
-        </w:rPr>
-        <w:t>Nachrichten anzeigen</w:t>
-      </w:r>
-    </w:p>
-    <w:p>
-      <w:pPr>
-        <w:rPr>
-          <w:rFonts w:ascii="Calibri" w:hAnsi="Calibri" w:cs="Arial"/>
-        </w:rPr>
-      </w:pPr>
-      <w:r>
-        <w:rPr>
-          <w:rFonts w:ascii="Calibri" w:hAnsi="Calibri" w:cs="Arial"/>
-        </w:rPr>
-        <w:t>Beim Öffnen eines Chats mit einem anderen User werden alle alten abgespeicherten Nac</w:t>
-      </w:r>
-      <w:r>
-        <w:rPr>
-          <w:rFonts w:ascii="Calibri" w:hAnsi="Calibri" w:cs="Arial"/>
-        </w:rPr>
-        <w:t>h</w:t>
-      </w:r>
-      <w:r>
-        <w:rPr>
-          <w:rFonts w:ascii="Calibri" w:hAnsi="Calibri" w:cs="Arial"/>
-        </w:rPr>
-        <w:t>richten automatisch geladen und angezeigt.</w:t>
-      </w:r>
-    </w:p>
-    <w:p>
-      <w:pPr>
-        <w:rPr>
-          <w:rFonts w:ascii="Calibri" w:hAnsi="Calibri" w:cs="Arial"/>
-        </w:rPr>
-      </w:pPr>
-    </w:p>
-    <w:p>
-      <w:pPr>
-        <w:rPr>
-          <w:rFonts w:ascii="Arial" w:hAnsi="Arial" w:cs="Arial"/>
-        </w:rPr>
-      </w:pPr>
-      <w:r>
-        <w:rPr>
-          <w:rFonts w:ascii="Arial" w:hAnsi="Arial" w:cs="Arial"/>
-        </w:rPr>
-        <w:t>/</w:t>
-      </w:r>
-      <w:r>
-        <w:rPr>
-          <w:rFonts w:ascii="Arial" w:hAnsi="Arial" w:cs="Arial"/>
-          <w:b/>
-        </w:rPr>
-        <w:t>LF1</w:t>
-      </w:r>
-      <w:r>
-        <w:rPr>
-          <w:rFonts w:ascii="Arial" w:hAnsi="Arial" w:cs="Arial"/>
-          <w:b/>
-        </w:rPr>
-        <w:t>3</w:t>
-      </w:r>
-      <w:r>
-        <w:rPr>
-          <w:rFonts w:ascii="Arial" w:hAnsi="Arial" w:cs="Arial"/>
-          <w:b/>
-        </w:rPr>
-        <w:t>0</w:t>
-      </w:r>
-      <w:r>
-        <w:rPr>
-          <w:rFonts w:ascii="Arial" w:hAnsi="Arial" w:cs="Arial"/>
-        </w:rPr>
-        <w:t xml:space="preserve">/ </w:t>
-      </w:r>
-      <w:r>
-        <w:rPr>
-          <w:rFonts w:ascii="Arial" w:hAnsi="Arial" w:cs="Arial"/>
-          <w:b/>
-        </w:rPr>
-        <w:t>Nachrichten löschen</w:t>
-      </w:r>
-    </w:p>
-    <w:p>
-      <w:pPr>
-        <w:rPr>
-          <w:rFonts w:ascii="Calibri" w:hAnsi="Calibri" w:cs="Arial"/>
-        </w:rPr>
-      </w:pPr>
-      <w:r>
-        <w:rPr>
-          <w:rFonts w:ascii="Calibri" w:hAnsi="Calibri" w:cs="Arial"/>
-        </w:rPr>
-        <w:t>Ein User kann eine seiner gespeicherten Nachrichten löschen. Die Nachricht wird natürlich nur auf seinem Gerät gelöscht nicht aber auf dem des Kommunikationspartners.</w:t>
-      </w:r>
-    </w:p>
-    <w:p>
-      <w:pPr>
-        <w:rPr>
-          <w:rFonts w:ascii="Arial" w:hAnsi="Arial" w:cs="Arial"/>
-        </w:rPr>
-      </w:pPr>
-    </w:p>
-    <w:p>
-      <w:pPr>
-        <w:rPr>
-          <w:rFonts w:ascii="Arial" w:hAnsi="Arial" w:cs="Arial"/>
-        </w:rPr>
-      </w:pPr>
-      <w:r>
-        <w:rPr>
-          <w:rFonts w:ascii="Arial" w:hAnsi="Arial" w:cs="Arial"/>
-        </w:rPr>
-        <w:t>/</w:t>
-      </w:r>
-      <w:r>
-        <w:rPr>
-          <w:rFonts w:ascii="Arial" w:hAnsi="Arial" w:cs="Arial"/>
-          <w:b/>
-        </w:rPr>
-        <w:t>LF1</w:t>
-      </w:r>
-      <w:r>
-        <w:rPr>
-          <w:rFonts w:ascii="Arial" w:hAnsi="Arial" w:cs="Arial"/>
-          <w:b/>
-        </w:rPr>
-        <w:t>4</w:t>
-      </w:r>
-      <w:r>
-        <w:rPr>
-          <w:rFonts w:ascii="Arial" w:hAnsi="Arial" w:cs="Arial"/>
-          <w:b/>
-        </w:rPr>
-        <w:t>0</w:t>
-      </w:r>
-      <w:r>
-        <w:rPr>
-          <w:rFonts w:ascii="Arial" w:hAnsi="Arial" w:cs="Arial"/>
-        </w:rPr>
-        <w:t xml:space="preserve">/ </w:t>
-      </w:r>
-      <w:r>
-        <w:rPr>
-          <w:rFonts w:ascii="Arial" w:hAnsi="Arial" w:cs="Arial"/>
-          <w:b/>
-        </w:rPr>
-        <w:t>Kontakte hinzufügen</w:t>
-      </w:r>
-    </w:p>
-    <w:p>
-      <w:pPr>
-        <w:rPr>
-          <w:rFonts w:ascii="Calibri" w:hAnsi="Calibri" w:cs="Arial"/>
-        </w:rPr>
-      </w:pPr>
-      <w:r>
-        <w:rPr>
-          <w:rFonts w:ascii="Calibri" w:hAnsi="Calibri" w:cs="Arial"/>
-        </w:rPr>
-        <w:t>Ein User kann einen neuen Kontakt durch Eingabe dessen Publickeys seiner Kontaktliste hi</w:t>
-      </w:r>
-      <w:r>
-        <w:rPr>
-          <w:rFonts w:ascii="Calibri" w:hAnsi="Calibri" w:cs="Arial"/>
-        </w:rPr>
-        <w:t>n</w:t>
-      </w:r>
-      <w:r>
-        <w:rPr>
-          <w:rFonts w:ascii="Calibri" w:hAnsi="Calibri" w:cs="Arial"/>
-        </w:rPr>
-        <w:t>zufügen.</w:t>
-      </w:r>
-    </w:p>
-    <w:p>
-      <w:pPr>
-        <w:rPr>
-          <w:rFonts w:ascii="Calibri" w:hAnsi="Calibri" w:cs="Arial"/>
-        </w:rPr>
-      </w:pPr>
-    </w:p>
-    <w:p>
-      <w:pPr>
-        <w:rPr>
-          <w:rFonts w:ascii="Arial" w:hAnsi="Arial" w:cs="Arial"/>
-        </w:rPr>
-      </w:pPr>
-      <w:r>
-        <w:rPr>
-          <w:rFonts w:ascii="Arial" w:hAnsi="Arial" w:cs="Arial"/>
-        </w:rPr>
-        <w:t>/</w:t>
-      </w:r>
-      <w:r>
-        <w:rPr>
-          <w:rFonts w:ascii="Arial" w:hAnsi="Arial" w:cs="Arial"/>
-          <w:b/>
-        </w:rPr>
-        <w:t>LF1</w:t>
-      </w:r>
-      <w:r>
-        <w:rPr>
-          <w:rFonts w:ascii="Arial" w:hAnsi="Arial" w:cs="Arial"/>
-          <w:b/>
-        </w:rPr>
-        <w:t>4</w:t>
-      </w:r>
-      <w:r>
-        <w:rPr>
-          <w:rFonts w:ascii="Arial" w:hAnsi="Arial" w:cs="Arial"/>
-          <w:b/>
-        </w:rPr>
-        <w:t>0</w:t>
-      </w:r>
-      <w:r>
-        <w:rPr>
-          <w:rFonts w:ascii="Arial" w:hAnsi="Arial" w:cs="Arial"/>
-        </w:rPr>
-        <w:t xml:space="preserve">/ </w:t>
-      </w:r>
-      <w:r>
-        <w:rPr>
-          <w:rFonts w:ascii="Arial" w:hAnsi="Arial" w:cs="Arial"/>
-          <w:b/>
-        </w:rPr>
-        <w:t>Kontakte löschen</w:t>
-      </w:r>
-    </w:p>
-    <w:p>
-      <w:pPr>
-        <w:rPr>
-          <w:rFonts w:ascii="Calibri" w:hAnsi="Calibri" w:cs="Arial"/>
-        </w:rPr>
-      </w:pPr>
-      <w:r>
-        <w:rPr>
-          <w:rFonts w:ascii="Calibri" w:hAnsi="Calibri" w:cs="Arial"/>
-        </w:rPr>
-        <w:t>Ein User kann einen Kontakt aus seiner Kontaktliste löschen. Dadurch werden auch sämtl</w:t>
-      </w:r>
-      <w:r>
-        <w:rPr>
-          <w:rFonts w:ascii="Calibri" w:hAnsi="Calibri" w:cs="Arial"/>
-        </w:rPr>
-        <w:t>i</w:t>
-      </w:r>
-      <w:r>
-        <w:rPr>
-          <w:rFonts w:ascii="Calibri" w:hAnsi="Calibri" w:cs="Arial"/>
-        </w:rPr>
-        <w:lastRenderedPageBreak/>
         <w:t>che mit diesem Kontakt ausgetauschte Nachrichten gelöscht.</w:t>
       </w:r>
-    </w:p>
-    <w:p>
-      <w:pPr>
-        <w:rPr>
-          <w:rFonts w:ascii="Arial" w:hAnsi="Arial" w:cs="Arial"/>
-        </w:rPr>
-      </w:pPr>
     </w:p>
     <w:p>
       <w:pPr>
@@ -4558,24 +4834,25 @@
           <w:rFonts w:cs="Arial"/>
         </w:rPr>
       </w:pPr>
-      <w:bookmarkStart w:id="8" w:name="_Toc241565170"/>
+      <w:bookmarkStart w:id="7" w:name="_Toc241565170"/>
       <w:r>
         <w:rPr>
           <w:rFonts w:cs="Arial"/>
         </w:rPr>
+        <w:lastRenderedPageBreak/>
         <w:t>Produktdaten</w:t>
       </w:r>
+      <w:bookmarkEnd w:id="7"/>
+    </w:p>
+    <w:p>
+      <w:pPr>
+        <w:pStyle w:val="berschrift2"/>
+      </w:pPr>
+      <w:bookmarkStart w:id="8" w:name="_Toc241565171"/>
+      <w:r>
+        <w:t>Private Daten</w:t>
+      </w:r>
       <w:bookmarkEnd w:id="8"/>
-    </w:p>
-    <w:p>
-      <w:pPr>
-        <w:pStyle w:val="berschrift2"/>
-      </w:pPr>
-      <w:bookmarkStart w:id="9" w:name="_Toc241565171"/>
-      <w:r>
-        <w:t>Private Daten</w:t>
-      </w:r>
-      <w:bookmarkEnd w:id="9"/>
     </w:p>
     <w:p>
       <w:pPr>
@@ -4697,11 +4974,11 @@
       <w:pPr>
         <w:pStyle w:val="berschrift2"/>
       </w:pPr>
-      <w:bookmarkStart w:id="10" w:name="_Toc241565172"/>
+      <w:bookmarkStart w:id="9" w:name="_Toc241565172"/>
       <w:r>
         <w:t>Kontaktdaten</w:t>
       </w:r>
-      <w:bookmarkEnd w:id="10"/>
+      <w:bookmarkEnd w:id="9"/>
     </w:p>
     <w:p>
       <w:pPr>
@@ -4813,11 +5090,11 @@
       <w:pPr>
         <w:pStyle w:val="berschrift2"/>
       </w:pPr>
-      <w:bookmarkStart w:id="11" w:name="_Toc241565173"/>
+      <w:bookmarkStart w:id="10" w:name="_Toc241565173"/>
       <w:r>
         <w:t>Nachrichten</w:t>
       </w:r>
-      <w:bookmarkEnd w:id="11"/>
+      <w:bookmarkEnd w:id="10"/>
     </w:p>
     <w:p>
       <w:pPr>
@@ -4912,12 +5189,14 @@
           <w:rFonts w:asciiTheme="minorHAnsi" w:hAnsiTheme="minorHAnsi" w:cs="Arial"/>
         </w:rPr>
       </w:pPr>
+      <w:proofErr w:type="spellStart"/>
       <w:r>
         <w:rPr>
           <w:rFonts w:asciiTheme="minorHAnsi" w:hAnsiTheme="minorHAnsi" w:cs="Arial"/>
         </w:rPr>
         <w:t>Sessionkey</w:t>
       </w:r>
+      <w:proofErr w:type="spellEnd"/>
     </w:p>
     <w:p>
       <w:pPr>
@@ -5057,14 +5336,8 @@
           <w:b/>
         </w:rPr>
       </w:pPr>
-    </w:p>
-    <w:p>
-      <w:pPr>
-        <w:rPr>
-          <w:rFonts w:ascii="Arial" w:hAnsi="Arial" w:cs="Arial"/>
-          <w:b/>
-        </w:rPr>
-      </w:pPr>
+      <w:bookmarkStart w:id="11" w:name="_GoBack"/>
+      <w:bookmarkEnd w:id="11"/>
     </w:p>
     <w:p>
       <w:pPr>
@@ -5073,6 +5346,7 @@
       </w:pPr>
       <w:bookmarkStart w:id="12" w:name="_Toc241565174"/>
       <w:r>
+        <w:lastRenderedPageBreak/>
         <w:t>Zwingende Randbedingungen</w:t>
       </w:r>
       <w:bookmarkEnd w:id="12"/>
@@ -5141,7 +5415,23 @@
           <w:rFonts w:asciiTheme="minorHAnsi" w:hAnsiTheme="minorHAnsi" w:cs="Arial"/>
           <w:b w:val="0"/>
         </w:rPr>
-        <w:t>Software Entwicklung: Android Development Tool</w:t>
+        <w:t xml:space="preserve">Software Entwicklung: </w:t>
+      </w:r>
+      <w:proofErr w:type="spellStart"/>
+      <w:r>
+        <w:rPr>
+          <w:rFonts w:asciiTheme="minorHAnsi" w:hAnsiTheme="minorHAnsi" w:cs="Arial"/>
+          <w:b w:val="0"/>
+        </w:rPr>
+        <w:t>Android</w:t>
+      </w:r>
+      <w:proofErr w:type="spellEnd"/>
+      <w:r>
+        <w:rPr>
+          <w:rFonts w:asciiTheme="minorHAnsi" w:hAnsiTheme="minorHAnsi" w:cs="Arial"/>
+          <w:b w:val="0"/>
+        </w:rPr>
+        <w:t xml:space="preserve"> Development Tool</w:t>
       </w:r>
       <w:bookmarkEnd w:id="15"/>
       <w:r>
@@ -5177,7 +5467,23 @@
           <w:rFonts w:asciiTheme="minorHAnsi" w:hAnsiTheme="minorHAnsi" w:cs="Arial"/>
           <w:b w:val="0"/>
         </w:rPr>
-        <w:t xml:space="preserve"> Laufumgebung: Android fähiges D</w:t>
+        <w:t xml:space="preserve"> Laufumgebung: </w:t>
+      </w:r>
+      <w:proofErr w:type="spellStart"/>
+      <w:r>
+        <w:rPr>
+          <w:rFonts w:asciiTheme="minorHAnsi" w:hAnsiTheme="minorHAnsi" w:cs="Arial"/>
+          <w:b w:val="0"/>
+        </w:rPr>
+        <w:t>Android</w:t>
+      </w:r>
+      <w:proofErr w:type="spellEnd"/>
+      <w:r>
+        <w:rPr>
+          <w:rFonts w:asciiTheme="minorHAnsi" w:hAnsiTheme="minorHAnsi" w:cs="Arial"/>
+          <w:b w:val="0"/>
+        </w:rPr>
+        <w:t xml:space="preserve"> fähiges D</w:t>
       </w:r>
       <w:r>
         <w:rPr>
@@ -5213,7 +5519,23 @@
           <w:rFonts w:asciiTheme="minorHAnsi" w:hAnsiTheme="minorHAnsi" w:cs="Arial"/>
           <w:b w:val="0"/>
         </w:rPr>
-        <w:t>ftware Laufumgebung: Android 2.3</w:t>
+        <w:t xml:space="preserve">ftware Laufumgebung: </w:t>
+      </w:r>
+      <w:proofErr w:type="spellStart"/>
+      <w:r>
+        <w:rPr>
+          <w:rFonts w:asciiTheme="minorHAnsi" w:hAnsiTheme="minorHAnsi" w:cs="Arial"/>
+          <w:b w:val="0"/>
+        </w:rPr>
+        <w:t>Android</w:t>
+      </w:r>
+      <w:proofErr w:type="spellEnd"/>
+      <w:r>
+        <w:rPr>
+          <w:rFonts w:asciiTheme="minorHAnsi" w:hAnsiTheme="minorHAnsi" w:cs="Arial"/>
+          <w:b w:val="0"/>
+        </w:rPr>
+        <w:t xml:space="preserve"> 2.3</w:t>
       </w:r>
       <w:r>
         <w:rPr>
@@ -5519,6 +5841,7 @@
         <w:rPr>
           <w:rFonts w:cs="Arial"/>
         </w:rPr>
+        <w:lastRenderedPageBreak/>
         <w:t>Vertragsgegenstand</w:t>
       </w:r>
       <w:bookmarkEnd w:id="19"/>
@@ -5566,8 +5889,16 @@
         <w:rPr>
           <w:rFonts w:ascii="Calibri" w:hAnsi="Calibri" w:cs="Arial"/>
         </w:rPr>
-        <w:t>Vollständiger Sourcecode</w:t>
-      </w:r>
+        <w:t xml:space="preserve">Vollständiger </w:t>
+      </w:r>
+      <w:proofErr w:type="spellStart"/>
+      <w:r>
+        <w:rPr>
+          <w:rFonts w:ascii="Calibri" w:hAnsi="Calibri" w:cs="Arial"/>
+        </w:rPr>
+        <w:t>Sourcecode</w:t>
+      </w:r>
+      <w:proofErr w:type="spellEnd"/>
     </w:p>
     <w:p>
       <w:pPr>
@@ -5676,7 +6007,35 @@
         <w:rPr>
           <w:rFonts w:asciiTheme="minorHAnsi" w:hAnsiTheme="minorHAnsi" w:cs="Arial"/>
         </w:rPr>
-        <w:t>Der Publickey wird dem User in einer weitergebbaren Form angezeigt (Bsp. a-z A-Z 0-9 Zeichenbereich)</w:t>
+        <w:t xml:space="preserve">Der </w:t>
+      </w:r>
+      <w:proofErr w:type="spellStart"/>
+      <w:r>
+        <w:rPr>
+          <w:rFonts w:asciiTheme="minorHAnsi" w:hAnsiTheme="minorHAnsi" w:cs="Arial"/>
+        </w:rPr>
+        <w:t>Publickey</w:t>
+      </w:r>
+      <w:proofErr w:type="spellEnd"/>
+      <w:r>
+        <w:rPr>
+          <w:rFonts w:asciiTheme="minorHAnsi" w:hAnsiTheme="minorHAnsi" w:cs="Arial"/>
+        </w:rPr>
+        <w:t xml:space="preserve"> wird dem User in einer weitergebbaren Form angezeigt (Bsp. a-z </w:t>
+      </w:r>
+      <w:proofErr w:type="spellStart"/>
+      <w:r>
+        <w:rPr>
+          <w:rFonts w:asciiTheme="minorHAnsi" w:hAnsiTheme="minorHAnsi" w:cs="Arial"/>
+        </w:rPr>
+        <w:t>A-Z</w:t>
+      </w:r>
+      <w:proofErr w:type="spellEnd"/>
+      <w:r>
+        <w:rPr>
+          <w:rFonts w:asciiTheme="minorHAnsi" w:hAnsiTheme="minorHAnsi" w:cs="Arial"/>
+        </w:rPr>
+        <w:t xml:space="preserve"> 0-9 Zeichenbereich)</w:t>
       </w:r>
     </w:p>
     <w:p>
@@ -6062,7 +6421,21 @@
         <w:rPr>
           <w:rFonts w:ascii="Calibri" w:hAnsi="Calibri" w:cs="Arial"/>
         </w:rPr>
-        <w:t>Zusätzlich zum Sourcecode werden auch noch die Servereinstellungen offengelegt</w:t>
+        <w:t xml:space="preserve">Zusätzlich zum </w:t>
+      </w:r>
+      <w:proofErr w:type="spellStart"/>
+      <w:r>
+        <w:rPr>
+          <w:rFonts w:ascii="Calibri" w:hAnsi="Calibri" w:cs="Arial"/>
+        </w:rPr>
+        <w:t>Sourcecode</w:t>
+      </w:r>
+      <w:proofErr w:type="spellEnd"/>
+      <w:r>
+        <w:rPr>
+          <w:rFonts w:ascii="Calibri" w:hAnsi="Calibri" w:cs="Arial"/>
+        </w:rPr>
+        <w:t xml:space="preserve"> werden auch noch die Servereinstellungen offengelegt</w:t>
       </w:r>
     </w:p>
     <w:p>
@@ -6080,8 +6453,16 @@
         <w:rPr>
           <w:rFonts w:ascii="Calibri" w:hAnsi="Calibri" w:cs="Arial"/>
         </w:rPr>
-        <w:t>Die Applikation sollte auf Geräten ab Android</w:t>
-      </w:r>
+        <w:t xml:space="preserve">Die Applikation sollte auf Geräten ab </w:t>
+      </w:r>
+      <w:proofErr w:type="spellStart"/>
+      <w:r>
+        <w:rPr>
+          <w:rFonts w:ascii="Calibri" w:hAnsi="Calibri" w:cs="Arial"/>
+        </w:rPr>
+        <w:t>Android</w:t>
+      </w:r>
+      <w:proofErr w:type="spellEnd"/>
       <w:r>
         <w:rPr>
           <w:rFonts w:ascii="Calibri" w:hAnsi="Calibri" w:cs="Arial"/>
@@ -6158,6 +6539,7 @@
       </w:pPr>
       <w:bookmarkStart w:id="23" w:name="_Toc241565185"/>
       <w:r>
+        <w:lastRenderedPageBreak/>
         <w:t>Qualitätsanforderungen</w:t>
       </w:r>
       <w:bookmarkEnd w:id="23"/>
@@ -7650,12 +8032,26 @@
         <w:rPr>
           <w:rFonts w:ascii="Calibri" w:hAnsi="Calibri" w:cs="Arial"/>
         </w:rPr>
-        <w:t>da dieses Projekt nur auf dem Betriebssystem Android la</w:t>
-      </w:r>
+        <w:t xml:space="preserve">da dieses Projekt nur auf dem Betriebssystem </w:t>
+      </w:r>
+      <w:proofErr w:type="spellStart"/>
       <w:r>
         <w:rPr>
           <w:rFonts w:ascii="Calibri" w:hAnsi="Calibri" w:cs="Arial"/>
         </w:rPr>
+        <w:t>Android</w:t>
+      </w:r>
+      <w:proofErr w:type="spellEnd"/>
+      <w:r>
+        <w:rPr>
+          <w:rFonts w:ascii="Calibri" w:hAnsi="Calibri" w:cs="Arial"/>
+        </w:rPr>
+        <w:t xml:space="preserve"> la</w:t>
+      </w:r>
+      <w:r>
+        <w:rPr>
+          <w:rFonts w:ascii="Calibri" w:hAnsi="Calibri" w:cs="Arial"/>
+        </w:rPr>
         <w:t>u</w:t>
       </w:r>
       <w:r>
@@ -7712,6 +8108,13 @@
         </w:rPr>
         <w:t>Datensicherheit ist der wichtigste Punkt dieser Applikation.</w:t>
       </w:r>
+    </w:p>
+    <w:p>
+      <w:pPr>
+        <w:rPr>
+          <w:rFonts w:asciiTheme="minorHAnsi" w:hAnsiTheme="minorHAnsi" w:cs="Arial"/>
+        </w:rPr>
+      </w:pPr>
     </w:p>
     <w:p>
       <w:pPr>
@@ -7727,6 +8130,7 @@
       </w:pPr>
       <w:bookmarkStart w:id="24" w:name="_Toc241565186"/>
       <w:r>
+        <w:lastRenderedPageBreak/>
         <w:t>Ergänzungen</w:t>
       </w:r>
       <w:bookmarkEnd w:id="24"/>
@@ -7786,7 +8190,21 @@
         <w:rPr>
           <w:rFonts w:asciiTheme="minorHAnsi" w:hAnsiTheme="minorHAnsi" w:cs="Arial"/>
         </w:rPr>
-        <w:t>Der Sourcecode soll nach Fertigstellung des Projekts offengelegt werden.</w:t>
+        <w:t xml:space="preserve">Der </w:t>
+      </w:r>
+      <w:proofErr w:type="spellStart"/>
+      <w:r>
+        <w:rPr>
+          <w:rFonts w:asciiTheme="minorHAnsi" w:hAnsiTheme="minorHAnsi" w:cs="Arial"/>
+        </w:rPr>
+        <w:t>Sourcecode</w:t>
+      </w:r>
+      <w:proofErr w:type="spellEnd"/>
+      <w:r>
+        <w:rPr>
+          <w:rFonts w:asciiTheme="minorHAnsi" w:hAnsiTheme="minorHAnsi" w:cs="Arial"/>
+        </w:rPr>
+        <w:t xml:space="preserve"> soll nach Fertigstellung des Projekts offengelegt werden.</w:t>
       </w:r>
     </w:p>
     <w:p>
@@ -7823,11 +8241,19 @@
         </w:rPr>
         <w:t xml:space="preserve">Asymmetrische Verschlüsselung: </w:t>
       </w:r>
+      <w:proofErr w:type="spellStart"/>
       <w:r>
         <w:rPr>
           <w:rFonts w:ascii="Calibri" w:hAnsi="Calibri"/>
         </w:rPr>
-        <w:t>Ver- und Entschlüsselungen geschehen durch u</w:t>
+        <w:t>Ver</w:t>
+      </w:r>
+      <w:proofErr w:type="spellEnd"/>
+      <w:r>
+        <w:rPr>
+          <w:rFonts w:ascii="Calibri" w:hAnsi="Calibri"/>
+        </w:rPr>
+        <w:t>- und Entschlüsselungen geschehen durch u</w:t>
       </w:r>
       <w:r>
         <w:rPr>
@@ -7918,7 +8344,21 @@
         <w:rPr>
           <w:rFonts w:asciiTheme="minorHAnsi" w:hAnsiTheme="minorHAnsi"/>
         </w:rPr>
-        <w:t>schen Sessionkey verschlüsselt, der anschließend asymmetrisch verschlüsselt wird.</w:t>
+        <w:t xml:space="preserve">schen </w:t>
+      </w:r>
+      <w:proofErr w:type="spellStart"/>
+      <w:r>
+        <w:rPr>
+          <w:rFonts w:asciiTheme="minorHAnsi" w:hAnsiTheme="minorHAnsi"/>
+        </w:rPr>
+        <w:t>Sessionkey</w:t>
+      </w:r>
+      <w:proofErr w:type="spellEnd"/>
+      <w:r>
+        <w:rPr>
+          <w:rFonts w:asciiTheme="minorHAnsi" w:hAnsiTheme="minorHAnsi"/>
+        </w:rPr>
+        <w:t xml:space="preserve"> verschlüsselt, der anschließend asymmetrisch verschlüsselt wird.</w:t>
       </w:r>
     </w:p>
     <w:p>
@@ -7972,11 +8412,11 @@
       </w:r>
     </w:p>
     <w:sectPr>
-      <w:headerReference w:type="default" r:id="rId10"/>
-      <w:footerReference w:type="even" r:id="rId11"/>
-      <w:footerReference w:type="default" r:id="rId12"/>
-      <w:headerReference w:type="first" r:id="rId13"/>
-      <w:footerReference w:type="first" r:id="rId14"/>
+      <w:headerReference w:type="default" r:id="rId11"/>
+      <w:footerReference w:type="even" r:id="rId12"/>
+      <w:footerReference w:type="default" r:id="rId13"/>
+      <w:headerReference w:type="first" r:id="rId14"/>
+      <w:footerReference w:type="first" r:id="rId15"/>
       <w:footnotePr>
         <w:numRestart w:val="eachPage"/>
       </w:footnotePr>
@@ -7993,7 +8433,7 @@
 </file>
 
 <file path=word/endnotes.xml><?xml version="1.0" encoding="utf-8"?>
-<w:endnotes xmlns:wpc="http://schemas.microsoft.com/office/word/2010/wordprocessingCanvas" xmlns:mo="http://schemas.microsoft.com/office/mac/office/2008/main" xmlns:mc="http://schemas.openxmlformats.org/markup-compatibility/2006" xmlns:mv="urn:schemas-microsoft-com:mac:vml" xmlns:o="urn:schemas-microsoft-com:office:office" xmlns:r="http://schemas.openxmlformats.org/officeDocument/2006/relationships" xmlns:m="http://schemas.openxmlformats.org/officeDocument/2006/math" xmlns:v="urn:schemas-microsoft-com:vml" xmlns:wp14="http://schemas.microsoft.com/office/word/2010/wordprocessingDrawing" xmlns:wp="http://schemas.openxmlformats.org/drawingml/2006/wordprocessingDrawing" xmlns:w10="urn:schemas-microsoft-com:office:word" xmlns:w="http://schemas.openxmlformats.org/wordprocessingml/2006/main" xmlns:w14="http://schemas.microsoft.com/office/word/2010/wordml" xmlns:wpg="http://schemas.microsoft.com/office/word/2010/wordprocessingGroup" xmlns:wpi="http://schemas.microsoft.com/office/word/2010/wordprocessingInk" xmlns:wne="http://schemas.microsoft.com/office/word/2006/wordml" xmlns:wps="http://schemas.microsoft.com/office/word/2010/wordprocessingShape" mc:Ignorable="w14 wp14">
+<w:endnotes xmlns:wpc="http://schemas.microsoft.com/office/word/2010/wordprocessingCanvas" xmlns:mc="http://schemas.openxmlformats.org/markup-compatibility/2006" xmlns:o="urn:schemas-microsoft-com:office:office" xmlns:r="http://schemas.openxmlformats.org/officeDocument/2006/relationships" xmlns:m="http://schemas.openxmlformats.org/officeDocument/2006/math" xmlns:v="urn:schemas-microsoft-com:vml" xmlns:wp14="http://schemas.microsoft.com/office/word/2010/wordprocessingDrawing" xmlns:wp="http://schemas.openxmlformats.org/drawingml/2006/wordprocessingDrawing" xmlns:w10="urn:schemas-microsoft-com:office:word" xmlns:w="http://schemas.openxmlformats.org/wordprocessingml/2006/main" xmlns:w14="http://schemas.microsoft.com/office/word/2010/wordml" xmlns:wpg="http://schemas.microsoft.com/office/word/2010/wordprocessingGroup" xmlns:wpi="http://schemas.microsoft.com/office/word/2010/wordprocessingInk" xmlns:wne="http://schemas.microsoft.com/office/word/2006/wordml" xmlns:wps="http://schemas.microsoft.com/office/word/2010/wordprocessingShape" mc:Ignorable="w14 wp14">
   <w:endnote w:type="separator" w:id="-1">
     <w:p>
       <w:r>
@@ -8012,7 +8452,7 @@
 </file>
 
 <file path=word/footer1.xml><?xml version="1.0" encoding="utf-8"?>
-<w:ftr xmlns:wpc="http://schemas.microsoft.com/office/word/2010/wordprocessingCanvas" xmlns:mo="http://schemas.microsoft.com/office/mac/office/2008/main" xmlns:mc="http://schemas.openxmlformats.org/markup-compatibility/2006" xmlns:mv="urn:schemas-microsoft-com:mac:vml" xmlns:o="urn:schemas-microsoft-com:office:office" xmlns:r="http://schemas.openxmlformats.org/officeDocument/2006/relationships" xmlns:m="http://schemas.openxmlformats.org/officeDocument/2006/math" xmlns:v="urn:schemas-microsoft-com:vml" xmlns:wp14="http://schemas.microsoft.com/office/word/2010/wordprocessingDrawing" xmlns:wp="http://schemas.openxmlformats.org/drawingml/2006/wordprocessingDrawing" xmlns:w10="urn:schemas-microsoft-com:office:word" xmlns:w="http://schemas.openxmlformats.org/wordprocessingml/2006/main" xmlns:w14="http://schemas.microsoft.com/office/word/2010/wordml" xmlns:wpg="http://schemas.microsoft.com/office/word/2010/wordprocessingGroup" xmlns:wpi="http://schemas.microsoft.com/office/word/2010/wordprocessingInk" xmlns:wne="http://schemas.microsoft.com/office/word/2006/wordml" xmlns:wps="http://schemas.microsoft.com/office/word/2010/wordprocessingShape" mc:Ignorable="w14 wp14">
+<w:ftr xmlns:wpc="http://schemas.microsoft.com/office/word/2010/wordprocessingCanvas" xmlns:mc="http://schemas.openxmlformats.org/markup-compatibility/2006" xmlns:o="urn:schemas-microsoft-com:office:office" xmlns:r="http://schemas.openxmlformats.org/officeDocument/2006/relationships" xmlns:m="http://schemas.openxmlformats.org/officeDocument/2006/math" xmlns:v="urn:schemas-microsoft-com:vml" xmlns:wp14="http://schemas.microsoft.com/office/word/2010/wordprocessingDrawing" xmlns:wp="http://schemas.openxmlformats.org/drawingml/2006/wordprocessingDrawing" xmlns:w10="urn:schemas-microsoft-com:office:word" xmlns:w="http://schemas.openxmlformats.org/wordprocessingml/2006/main" xmlns:w14="http://schemas.microsoft.com/office/word/2010/wordml" xmlns:wpg="http://schemas.microsoft.com/office/word/2010/wordprocessingGroup" xmlns:wpi="http://schemas.microsoft.com/office/word/2010/wordprocessingInk" xmlns:wne="http://schemas.microsoft.com/office/word/2006/wordml" xmlns:wps="http://schemas.microsoft.com/office/word/2010/wordprocessingShape" mc:Ignorable="w14 wp14">
   <w:p>
     <w:pPr>
       <w:pStyle w:val="Fuzeile"/>
@@ -8049,7 +8489,7 @@
 </file>
 
 <file path=word/footer2.xml><?xml version="1.0" encoding="utf-8"?>
-<w:ftr xmlns:wpc="http://schemas.microsoft.com/office/word/2010/wordprocessingCanvas" xmlns:mo="http://schemas.microsoft.com/office/mac/office/2008/main" xmlns:mc="http://schemas.openxmlformats.org/markup-compatibility/2006" xmlns:mv="urn:schemas-microsoft-com:mac:vml" xmlns:o="urn:schemas-microsoft-com:office:office" xmlns:r="http://schemas.openxmlformats.org/officeDocument/2006/relationships" xmlns:m="http://schemas.openxmlformats.org/officeDocument/2006/math" xmlns:v="urn:schemas-microsoft-com:vml" xmlns:wp14="http://schemas.microsoft.com/office/word/2010/wordprocessingDrawing" xmlns:wp="http://schemas.openxmlformats.org/drawingml/2006/wordprocessingDrawing" xmlns:w10="urn:schemas-microsoft-com:office:word" xmlns:w="http://schemas.openxmlformats.org/wordprocessingml/2006/main" xmlns:w14="http://schemas.microsoft.com/office/word/2010/wordml" xmlns:wpg="http://schemas.microsoft.com/office/word/2010/wordprocessingGroup" xmlns:wpi="http://schemas.microsoft.com/office/word/2010/wordprocessingInk" xmlns:wne="http://schemas.microsoft.com/office/word/2006/wordml" xmlns:wps="http://schemas.microsoft.com/office/word/2010/wordprocessingShape" mc:Ignorable="w14 wp14">
+<w:ftr xmlns:wpc="http://schemas.microsoft.com/office/word/2010/wordprocessingCanvas" xmlns:mc="http://schemas.openxmlformats.org/markup-compatibility/2006" xmlns:o="urn:schemas-microsoft-com:office:office" xmlns:r="http://schemas.openxmlformats.org/officeDocument/2006/relationships" xmlns:m="http://schemas.openxmlformats.org/officeDocument/2006/math" xmlns:v="urn:schemas-microsoft-com:vml" xmlns:wp14="http://schemas.microsoft.com/office/word/2010/wordprocessingDrawing" xmlns:wp="http://schemas.openxmlformats.org/drawingml/2006/wordprocessingDrawing" xmlns:w10="urn:schemas-microsoft-com:office:word" xmlns:w="http://schemas.openxmlformats.org/wordprocessingml/2006/main" xmlns:w14="http://schemas.microsoft.com/office/word/2010/wordml" xmlns:wpg="http://schemas.microsoft.com/office/word/2010/wordprocessingGroup" xmlns:wpi="http://schemas.microsoft.com/office/word/2010/wordprocessingInk" xmlns:wne="http://schemas.microsoft.com/office/word/2006/wordml" xmlns:wps="http://schemas.microsoft.com/office/word/2010/wordprocessingShape" mc:Ignorable="w14 wp14">
   <w:p>
     <w:pPr>
       <w:pStyle w:val="Fuzeile"/>
@@ -8081,7 +8521,7 @@
         <w:rStyle w:val="Seitenzahl"/>
         <w:noProof/>
       </w:rPr>
-      <w:t>2</w:t>
+      <w:t>8</w:t>
     </w:r>
     <w:r>
       <w:rPr>
@@ -8100,7 +8540,7 @@
 </file>
 
 <file path=word/footer3.xml><?xml version="1.0" encoding="utf-8"?>
-<w:ftr xmlns:wpc="http://schemas.microsoft.com/office/word/2010/wordprocessingCanvas" xmlns:mo="http://schemas.microsoft.com/office/mac/office/2008/main" xmlns:mc="http://schemas.openxmlformats.org/markup-compatibility/2006" xmlns:mv="urn:schemas-microsoft-com:mac:vml" xmlns:o="urn:schemas-microsoft-com:office:office" xmlns:r="http://schemas.openxmlformats.org/officeDocument/2006/relationships" xmlns:m="http://schemas.openxmlformats.org/officeDocument/2006/math" xmlns:v="urn:schemas-microsoft-com:vml" xmlns:wp14="http://schemas.microsoft.com/office/word/2010/wordprocessingDrawing" xmlns:wp="http://schemas.openxmlformats.org/drawingml/2006/wordprocessingDrawing" xmlns:w10="urn:schemas-microsoft-com:office:word" xmlns:w="http://schemas.openxmlformats.org/wordprocessingml/2006/main" xmlns:w14="http://schemas.microsoft.com/office/word/2010/wordml" xmlns:wpg="http://schemas.microsoft.com/office/word/2010/wordprocessingGroup" xmlns:wpi="http://schemas.microsoft.com/office/word/2010/wordprocessingInk" xmlns:wne="http://schemas.microsoft.com/office/word/2006/wordml" xmlns:wps="http://schemas.microsoft.com/office/word/2010/wordprocessingShape" mc:Ignorable="w14 wp14">
+<w:ftr xmlns:wpc="http://schemas.microsoft.com/office/word/2010/wordprocessingCanvas" xmlns:mc="http://schemas.openxmlformats.org/markup-compatibility/2006" xmlns:o="urn:schemas-microsoft-com:office:office" xmlns:r="http://schemas.openxmlformats.org/officeDocument/2006/relationships" xmlns:m="http://schemas.openxmlformats.org/officeDocument/2006/math" xmlns:v="urn:schemas-microsoft-com:vml" xmlns:wp14="http://schemas.microsoft.com/office/word/2010/wordprocessingDrawing" xmlns:wp="http://schemas.openxmlformats.org/drawingml/2006/wordprocessingDrawing" xmlns:w10="urn:schemas-microsoft-com:office:word" xmlns:w="http://schemas.openxmlformats.org/wordprocessingml/2006/main" xmlns:w14="http://schemas.microsoft.com/office/word/2010/wordml" xmlns:wpg="http://schemas.microsoft.com/office/word/2010/wordprocessingGroup" xmlns:wpi="http://schemas.microsoft.com/office/word/2010/wordprocessingInk" xmlns:wne="http://schemas.microsoft.com/office/word/2006/wordml" xmlns:wps="http://schemas.microsoft.com/office/word/2010/wordprocessingShape" mc:Ignorable="w14 wp14">
   <w:p>
     <w:pPr>
       <w:pStyle w:val="Fuzeile"/>
@@ -8111,7 +8551,7 @@
 </file>
 
 <file path=word/footnotes.xml><?xml version="1.0" encoding="utf-8"?>
-<w:footnotes xmlns:wpc="http://schemas.microsoft.com/office/word/2010/wordprocessingCanvas" xmlns:mo="http://schemas.microsoft.com/office/mac/office/2008/main" xmlns:mc="http://schemas.openxmlformats.org/markup-compatibility/2006" xmlns:mv="urn:schemas-microsoft-com:mac:vml" xmlns:o="urn:schemas-microsoft-com:office:office" xmlns:r="http://schemas.openxmlformats.org/officeDocument/2006/relationships" xmlns:m="http://schemas.openxmlformats.org/officeDocument/2006/math" xmlns:v="urn:schemas-microsoft-com:vml" xmlns:wp14="http://schemas.microsoft.com/office/word/2010/wordprocessingDrawing" xmlns:wp="http://schemas.openxmlformats.org/drawingml/2006/wordprocessingDrawing" xmlns:w10="urn:schemas-microsoft-com:office:word" xmlns:w="http://schemas.openxmlformats.org/wordprocessingml/2006/main" xmlns:w14="http://schemas.microsoft.com/office/word/2010/wordml" xmlns:wpg="http://schemas.microsoft.com/office/word/2010/wordprocessingGroup" xmlns:wpi="http://schemas.microsoft.com/office/word/2010/wordprocessingInk" xmlns:wne="http://schemas.microsoft.com/office/word/2006/wordml" xmlns:wps="http://schemas.microsoft.com/office/word/2010/wordprocessingShape" mc:Ignorable="w14 wp14">
+<w:footnotes xmlns:wpc="http://schemas.microsoft.com/office/word/2010/wordprocessingCanvas" xmlns:mc="http://schemas.openxmlformats.org/markup-compatibility/2006" xmlns:o="urn:schemas-microsoft-com:office:office" xmlns:r="http://schemas.openxmlformats.org/officeDocument/2006/relationships" xmlns:m="http://schemas.openxmlformats.org/officeDocument/2006/math" xmlns:v="urn:schemas-microsoft-com:vml" xmlns:wp14="http://schemas.microsoft.com/office/word/2010/wordprocessingDrawing" xmlns:wp="http://schemas.openxmlformats.org/drawingml/2006/wordprocessingDrawing" xmlns:w10="urn:schemas-microsoft-com:office:word" xmlns:w="http://schemas.openxmlformats.org/wordprocessingml/2006/main" xmlns:w14="http://schemas.microsoft.com/office/word/2010/wordml" xmlns:wpg="http://schemas.microsoft.com/office/word/2010/wordprocessingGroup" xmlns:wpi="http://schemas.microsoft.com/office/word/2010/wordprocessingInk" xmlns:wne="http://schemas.microsoft.com/office/word/2006/wordml" xmlns:wps="http://schemas.microsoft.com/office/word/2010/wordprocessingShape" mc:Ignorable="w14 wp14">
   <w:footnote w:type="separator" w:id="-1">
     <w:p>
       <w:r>
@@ -8130,7 +8570,7 @@
 </file>
 
 <file path=word/header1.xml><?xml version="1.0" encoding="utf-8"?>
-<w:hdr xmlns:wpc="http://schemas.microsoft.com/office/word/2010/wordprocessingCanvas" xmlns:mo="http://schemas.microsoft.com/office/mac/office/2008/main" xmlns:mc="http://schemas.openxmlformats.org/markup-compatibility/2006" xmlns:mv="urn:schemas-microsoft-com:mac:vml" xmlns:o="urn:schemas-microsoft-com:office:office" xmlns:r="http://schemas.openxmlformats.org/officeDocument/2006/relationships" xmlns:m="http://schemas.openxmlformats.org/officeDocument/2006/math" xmlns:v="urn:schemas-microsoft-com:vml" xmlns:wp14="http://schemas.microsoft.com/office/word/2010/wordprocessingDrawing" xmlns:wp="http://schemas.openxmlformats.org/drawingml/2006/wordprocessingDrawing" xmlns:w10="urn:schemas-microsoft-com:office:word" xmlns:w="http://schemas.openxmlformats.org/wordprocessingml/2006/main" xmlns:w14="http://schemas.microsoft.com/office/word/2010/wordml" xmlns:wpg="http://schemas.microsoft.com/office/word/2010/wordprocessingGroup" xmlns:wpi="http://schemas.microsoft.com/office/word/2010/wordprocessingInk" xmlns:wne="http://schemas.microsoft.com/office/word/2006/wordml" xmlns:wps="http://schemas.microsoft.com/office/word/2010/wordprocessingShape" mc:Ignorable="w14 wp14">
+<w:hdr xmlns:wpc="http://schemas.microsoft.com/office/word/2010/wordprocessingCanvas" xmlns:mc="http://schemas.openxmlformats.org/markup-compatibility/2006" xmlns:o="urn:schemas-microsoft-com:office:office" xmlns:r="http://schemas.openxmlformats.org/officeDocument/2006/relationships" xmlns:m="http://schemas.openxmlformats.org/officeDocument/2006/math" xmlns:v="urn:schemas-microsoft-com:vml" xmlns:wp14="http://schemas.microsoft.com/office/word/2010/wordprocessingDrawing" xmlns:wp="http://schemas.openxmlformats.org/drawingml/2006/wordprocessingDrawing" xmlns:w10="urn:schemas-microsoft-com:office:word" xmlns:w="http://schemas.openxmlformats.org/wordprocessingml/2006/main" xmlns:w14="http://schemas.microsoft.com/office/word/2010/wordml" xmlns:wpg="http://schemas.microsoft.com/office/word/2010/wordprocessingGroup" xmlns:wpi="http://schemas.microsoft.com/office/word/2010/wordprocessingInk" xmlns:wne="http://schemas.microsoft.com/office/word/2006/wordml" xmlns:wps="http://schemas.microsoft.com/office/word/2010/wordprocessingShape" mc:Ignorable="w14 wp14">
   <w:p>
     <w:pPr>
       <w:pStyle w:val="Kopfzeile"/>
@@ -8140,16 +8580,28 @@
         <w:tab w:val="right" w:pos="9071"/>
       </w:tabs>
     </w:pPr>
+    <w:proofErr w:type="spellStart"/>
     <w:r>
       <w:t>SChat</w:t>
     </w:r>
+    <w:proofErr w:type="spellEnd"/>
     <w:r>
       <w:tab/>
-      <w:t>Elias Frantar</w:t>
+      <w:t xml:space="preserve">Elias </w:t>
+    </w:r>
+    <w:proofErr w:type="spellStart"/>
+    <w:r>
+      <w:t>Frantar</w:t>
+    </w:r>
+    <w:proofErr w:type="spellEnd"/>
+    <w:r>
+      <w:tab/>
     </w:r>
     <w:r>
-      <w:tab/>
-      <w:t>16.9.2013</w:t>
+      <w:t>23</w:t>
+    </w:r>
+    <w:r>
+      <w:t>.9.2013</w:t>
     </w:r>
   </w:p>
   <w:p>
@@ -8171,7 +8623,7 @@
 </file>
 
 <file path=word/header2.xml><?xml version="1.0" encoding="utf-8"?>
-<w:hdr xmlns:wpc="http://schemas.microsoft.com/office/word/2010/wordprocessingCanvas" xmlns:mo="http://schemas.microsoft.com/office/mac/office/2008/main" xmlns:mc="http://schemas.openxmlformats.org/markup-compatibility/2006" xmlns:mv="urn:schemas-microsoft-com:mac:vml" xmlns:o="urn:schemas-microsoft-com:office:office" xmlns:r="http://schemas.openxmlformats.org/officeDocument/2006/relationships" xmlns:m="http://schemas.openxmlformats.org/officeDocument/2006/math" xmlns:v="urn:schemas-microsoft-com:vml" xmlns:wp14="http://schemas.microsoft.com/office/word/2010/wordprocessingDrawing" xmlns:wp="http://schemas.openxmlformats.org/drawingml/2006/wordprocessingDrawing" xmlns:w10="urn:schemas-microsoft-com:office:word" xmlns:w="http://schemas.openxmlformats.org/wordprocessingml/2006/main" xmlns:w14="http://schemas.microsoft.com/office/word/2010/wordml" xmlns:wpg="http://schemas.microsoft.com/office/word/2010/wordprocessingGroup" xmlns:wpi="http://schemas.microsoft.com/office/word/2010/wordprocessingInk" xmlns:wne="http://schemas.microsoft.com/office/word/2006/wordml" xmlns:wps="http://schemas.microsoft.com/office/word/2010/wordprocessingShape" mc:Ignorable="w14 wp14">
+<w:hdr xmlns:wpc="http://schemas.microsoft.com/office/word/2010/wordprocessingCanvas" xmlns:mc="http://schemas.openxmlformats.org/markup-compatibility/2006" xmlns:o="urn:schemas-microsoft-com:office:office" xmlns:r="http://schemas.openxmlformats.org/officeDocument/2006/relationships" xmlns:m="http://schemas.openxmlformats.org/officeDocument/2006/math" xmlns:v="urn:schemas-microsoft-com:vml" xmlns:wp14="http://schemas.microsoft.com/office/word/2010/wordprocessingDrawing" xmlns:wp="http://schemas.openxmlformats.org/drawingml/2006/wordprocessingDrawing" xmlns:w10="urn:schemas-microsoft-com:office:word" xmlns:w="http://schemas.openxmlformats.org/wordprocessingml/2006/main" xmlns:w14="http://schemas.microsoft.com/office/word/2010/wordml" xmlns:wpg="http://schemas.microsoft.com/office/word/2010/wordprocessingGroup" xmlns:wpi="http://schemas.microsoft.com/office/word/2010/wordprocessingInk" xmlns:wne="http://schemas.microsoft.com/office/word/2006/wordml" xmlns:wps="http://schemas.microsoft.com/office/word/2010/wordprocessingShape" mc:Ignorable="w14 wp14">
   <w:p>
     <w:pPr>
       <w:pStyle w:val="Kopfzeile"/>
@@ -8181,13 +8633,20 @@
         <w:tab w:val="right" w:pos="9071"/>
       </w:tabs>
     </w:pPr>
+    <w:proofErr w:type="spellStart"/>
     <w:r>
       <w:t>SChat</w:t>
     </w:r>
+    <w:proofErr w:type="spellEnd"/>
     <w:r>
       <w:tab/>
-      <w:t>Elias Frantar</w:t>
+      <w:t xml:space="preserve">Elias </w:t>
     </w:r>
+    <w:proofErr w:type="spellStart"/>
+    <w:r>
+      <w:t>Frantar</w:t>
+    </w:r>
+    <w:proofErr w:type="spellEnd"/>
     <w:r>
       <w:tab/>
       <w:t>16.9.2013</w:t>
@@ -8197,7 +8656,7 @@
 </file>
 
 <file path=word/numbering.xml><?xml version="1.0" encoding="utf-8"?>
-<w:numbering xmlns:wpc="http://schemas.microsoft.com/office/word/2010/wordprocessingCanvas" xmlns:mo="http://schemas.microsoft.com/office/mac/office/2008/main" xmlns:mc="http://schemas.openxmlformats.org/markup-compatibility/2006" xmlns:mv="urn:schemas-microsoft-com:mac:vml" xmlns:o="urn:schemas-microsoft-com:office:office" xmlns:r="http://schemas.openxmlformats.org/officeDocument/2006/relationships" xmlns:m="http://schemas.openxmlformats.org/officeDocument/2006/math" xmlns:v="urn:schemas-microsoft-com:vml" xmlns:wp14="http://schemas.microsoft.com/office/word/2010/wordprocessingDrawing" xmlns:wp="http://schemas.openxmlformats.org/drawingml/2006/wordprocessingDrawing" xmlns:w10="urn:schemas-microsoft-com:office:word" xmlns:w="http://schemas.openxmlformats.org/wordprocessingml/2006/main" xmlns:w14="http://schemas.microsoft.com/office/word/2010/wordml" xmlns:wpg="http://schemas.microsoft.com/office/word/2010/wordprocessingGroup" xmlns:wpi="http://schemas.microsoft.com/office/word/2010/wordprocessingInk" xmlns:wne="http://schemas.microsoft.com/office/word/2006/wordml" xmlns:wps="http://schemas.microsoft.com/office/word/2010/wordprocessingShape" mc:Ignorable="w14 wp14">
+<w:numbering xmlns:wpc="http://schemas.microsoft.com/office/word/2010/wordprocessingCanvas" xmlns:mc="http://schemas.openxmlformats.org/markup-compatibility/2006" xmlns:o="urn:schemas-microsoft-com:office:office" xmlns:r="http://schemas.openxmlformats.org/officeDocument/2006/relationships" xmlns:m="http://schemas.openxmlformats.org/officeDocument/2006/math" xmlns:v="urn:schemas-microsoft-com:vml" xmlns:wp14="http://schemas.microsoft.com/office/word/2010/wordprocessingDrawing" xmlns:wp="http://schemas.openxmlformats.org/drawingml/2006/wordprocessingDrawing" xmlns:w10="urn:schemas-microsoft-com:office:word" xmlns:w="http://schemas.openxmlformats.org/wordprocessingml/2006/main" xmlns:w14="http://schemas.microsoft.com/office/word/2010/wordml" xmlns:wpg="http://schemas.microsoft.com/office/word/2010/wordprocessingGroup" xmlns:wpi="http://schemas.microsoft.com/office/word/2010/wordprocessingInk" xmlns:wne="http://schemas.microsoft.com/office/word/2006/wordml" xmlns:wps="http://schemas.microsoft.com/office/word/2010/wordprocessingShape" mc:Ignorable="w14 wp14">
   <w:abstractNum w:abstractNumId="0">
     <w:nsid w:val="FFFFFFFE"/>
     <w:multiLevelType w:val="singleLevel"/>
@@ -10687,7 +11146,7 @@
     </w:rPrDefault>
     <w:pPrDefault/>
   </w:docDefaults>
-  <w:latentStyles w:defLockedState="0" w:defUIPriority="0" w:defSemiHidden="1" w:defUnhideWhenUsed="1" w:defQFormat="0" w:count="276">
+  <w:latentStyles w:defLockedState="0" w:defUIPriority="0" w:defSemiHidden="1" w:defUnhideWhenUsed="1" w:defQFormat="0" w:count="267">
     <w:lsdException w:name="Normal" w:semiHidden="0" w:unhideWhenUsed="0" w:qFormat="1"/>
     <w:lsdException w:name="heading 1" w:semiHidden="0" w:unhideWhenUsed="0" w:qFormat="1"/>
     <w:lsdException w:name="heading 2" w:semiHidden="0" w:unhideWhenUsed="0" w:qFormat="1"/>
@@ -10713,15 +11172,6 @@
     <w:lsdException w:name="Strong" w:semiHidden="0" w:unhideWhenUsed="0" w:qFormat="1"/>
     <w:lsdException w:name="Emphasis" w:semiHidden="0" w:unhideWhenUsed="0" w:qFormat="1"/>
     <w:lsdException w:name="Table Grid" w:semiHidden="0" w:unhideWhenUsed="0"/>
-    <w:lsdException w:name="Note Level 1" w:semiHidden="0" w:unhideWhenUsed="0"/>
-    <w:lsdException w:name="Note Level 2" w:semiHidden="0" w:unhideWhenUsed="0"/>
-    <w:lsdException w:name="Note Level 3" w:semiHidden="0" w:unhideWhenUsed="0"/>
-    <w:lsdException w:name="Note Level 4" w:semiHidden="0" w:unhideWhenUsed="0"/>
-    <w:lsdException w:name="Note Level 5" w:semiHidden="0" w:unhideWhenUsed="0"/>
-    <w:lsdException w:name="Note Level 6" w:semiHidden="0" w:unhideWhenUsed="0"/>
-    <w:lsdException w:name="Note Level 7" w:semiHidden="0" w:unhideWhenUsed="0"/>
-    <w:lsdException w:name="Note Level 8" w:semiHidden="0" w:unhideWhenUsed="0"/>
-    <w:lsdException w:name="Note Level 9" w:semiHidden="0" w:unhideWhenUsed="0"/>
     <w:lsdException w:name="Placeholder Text" w:uiPriority="99" w:unhideWhenUsed="0"/>
     <w:lsdException w:name="No Spacing" w:semiHidden="0" w:uiPriority="1" w:unhideWhenUsed="0" w:qFormat="1"/>
     <w:lsdException w:name="Light Shading" w:semiHidden="0" w:uiPriority="60" w:unhideWhenUsed="0"/>
@@ -11021,7 +11471,7 @@
       <w:sz w:val="22"/>
     </w:rPr>
   </w:style>
-  <w:style w:type="character" w:default="1" w:styleId="Absatzstandardschriftart">
+  <w:style w:type="character" w:default="1" w:styleId="Absatz-Standardschriftart">
     <w:name w:val="Default Paragraph Font"/>
     <w:uiPriority w:val="1"/>
     <w:semiHidden/>
@@ -11475,7 +11925,7 @@
       <w:ind w:left="720" w:right="0" w:hanging="720"/>
     </w:pPr>
   </w:style>
-  <w:style w:type="paragraph" w:styleId="Zusatz1">
+  <w:style w:type="paragraph" w:styleId="RGV-berschrift">
     <w:name w:val="toa heading"/>
     <w:basedOn w:val="berschriftAbschnitt"/>
     <w:next w:val="Rechtsgrundlagenverzeichnis"/>
@@ -11770,7 +12220,7 @@
       <w:sz w:val="24"/>
     </w:rPr>
   </w:style>
-  <w:style w:type="paragraph" w:styleId="Textkrpereinzug">
+  <w:style w:type="paragraph" w:styleId="Textkrper-Zeileneinzug">
     <w:name w:val="Body Text Indent"/>
     <w:basedOn w:val="Textkrper"/>
     <w:pPr>
@@ -11898,7 +12348,7 @@
       <w:ind w:left="1800"/>
     </w:pPr>
   </w:style>
-  <w:style w:type="character" w:styleId="Herausstellen">
+  <w:style w:type="character" w:styleId="Hervorhebung">
     <w:name w:val="Emphasis"/>
     <w:qFormat/>
     <w:rPr>
@@ -12211,7 +12661,7 @@
   <w:style w:type="paragraph" w:styleId="Sprechblasentext">
     <w:name w:val="Balloon Text"/>
     <w:basedOn w:val="Standard"/>
-    <w:link w:val="SprechblasentextZeichen"/>
+    <w:link w:val="SprechblasentextZchn"/>
     <w:rsid w:val="00C828CF"/>
     <w:pPr>
       <w:spacing w:before="0" w:after="0" w:line="240" w:lineRule="auto"/>
@@ -12222,8 +12672,8 @@
       <w:szCs w:val="16"/>
     </w:rPr>
   </w:style>
-  <w:style w:type="character" w:customStyle="1" w:styleId="SprechblasentextZeichen">
-    <w:name w:val="Sprechblasentext Zeichen"/>
+  <w:style w:type="character" w:customStyle="1" w:styleId="SprechblasentextZchn">
+    <w:name w:val="Sprechblasentext Zchn"/>
     <w:link w:val="Sprechblasentext"/>
     <w:rsid w:val="00C828CF"/>
     <w:rPr>
@@ -12271,9 +12721,9 @@
       <w:lang w:val="de-AT" w:eastAsia="de-AT"/>
     </w:rPr>
   </w:style>
-  <w:style w:type="character" w:styleId="Link">
+  <w:style w:type="character" w:styleId="Hyperlink">
     <w:name w:val="Hyperlink"/>
-    <w:basedOn w:val="Absatzstandardschriftart"/>
+    <w:basedOn w:val="Absatz-Standardschriftart"/>
     <w:uiPriority w:val="99"/>
     <w:unhideWhenUsed/>
     <w:rsid w:val="00DD45FC"/>
@@ -12286,7 +12736,7 @@
 </file>
 
 <file path=word/stylesWithEffects.xml><?xml version="1.0" encoding="utf-8"?>
-<w:styles xmlns:wpc="http://schemas.microsoft.com/office/word/2010/wordprocessingCanvas" xmlns:mo="http://schemas.microsoft.com/office/mac/office/2008/main" xmlns:mc="http://schemas.openxmlformats.org/markup-compatibility/2006" xmlns:mv="urn:schemas-microsoft-com:mac:vml" xmlns:o="urn:schemas-microsoft-com:office:office" xmlns:r="http://schemas.openxmlformats.org/officeDocument/2006/relationships" xmlns:m="http://schemas.openxmlformats.org/officeDocument/2006/math" xmlns:v="urn:schemas-microsoft-com:vml" xmlns:wp14="http://schemas.microsoft.com/office/word/2010/wordprocessingDrawing" xmlns:wp="http://schemas.openxmlformats.org/drawingml/2006/wordprocessingDrawing" xmlns:w10="urn:schemas-microsoft-com:office:word" xmlns:w="http://schemas.openxmlformats.org/wordprocessingml/2006/main" xmlns:w14="http://schemas.microsoft.com/office/word/2010/wordml" xmlns:wpg="http://schemas.microsoft.com/office/word/2010/wordprocessingGroup" xmlns:wpi="http://schemas.microsoft.com/office/word/2010/wordprocessingInk" xmlns:wne="http://schemas.microsoft.com/office/word/2006/wordml" xmlns:wps="http://schemas.microsoft.com/office/word/2010/wordprocessingShape" mc:Ignorable="w14 wp14">
+<w:styles xmlns:wpc="http://schemas.microsoft.com/office/word/2010/wordprocessingCanvas" xmlns:mc="http://schemas.openxmlformats.org/markup-compatibility/2006" xmlns:o="urn:schemas-microsoft-com:office:office" xmlns:r="http://schemas.openxmlformats.org/officeDocument/2006/relationships" xmlns:m="http://schemas.openxmlformats.org/officeDocument/2006/math" xmlns:v="urn:schemas-microsoft-com:vml" xmlns:wp14="http://schemas.microsoft.com/office/word/2010/wordprocessingDrawing" xmlns:wp="http://schemas.openxmlformats.org/drawingml/2006/wordprocessingDrawing" xmlns:w10="urn:schemas-microsoft-com:office:word" xmlns:w="http://schemas.openxmlformats.org/wordprocessingml/2006/main" xmlns:w14="http://schemas.microsoft.com/office/word/2010/wordml" xmlns:wpg="http://schemas.microsoft.com/office/word/2010/wordprocessingGroup" xmlns:wpi="http://schemas.microsoft.com/office/word/2010/wordprocessingInk" xmlns:wne="http://schemas.microsoft.com/office/word/2006/wordml" xmlns:wps="http://schemas.microsoft.com/office/word/2010/wordprocessingShape" mc:Ignorable="w14 wp14">
   <w:docDefaults>
     <w:rPrDefault>
       <w:rPr>
@@ -12296,7 +12746,7 @@
     </w:rPrDefault>
     <w:pPrDefault/>
   </w:docDefaults>
-  <w:latentStyles w:defLockedState="0" w:defUIPriority="0" w:defSemiHidden="1" w:defUnhideWhenUsed="1" w:defQFormat="0" w:count="276">
+  <w:latentStyles w:defLockedState="0" w:defUIPriority="0" w:defSemiHidden="1" w:defUnhideWhenUsed="1" w:defQFormat="0" w:count="267">
     <w:lsdException w:name="Normal" w:semiHidden="0" w:unhideWhenUsed="0" w:qFormat="1"/>
     <w:lsdException w:name="heading 1" w:semiHidden="0" w:unhideWhenUsed="0" w:qFormat="1"/>
     <w:lsdException w:name="heading 2" w:semiHidden="0" w:unhideWhenUsed="0" w:qFormat="1"/>
@@ -12322,15 +12772,6 @@
     <w:lsdException w:name="Strong" w:semiHidden="0" w:unhideWhenUsed="0" w:qFormat="1"/>
     <w:lsdException w:name="Emphasis" w:semiHidden="0" w:unhideWhenUsed="0" w:qFormat="1"/>
     <w:lsdException w:name="Table Grid" w:semiHidden="0" w:unhideWhenUsed="0"/>
-    <w:lsdException w:name="Note Level 1" w:semiHidden="0" w:unhideWhenUsed="0"/>
-    <w:lsdException w:name="Note Level 2" w:semiHidden="0" w:unhideWhenUsed="0"/>
-    <w:lsdException w:name="Note Level 3" w:semiHidden="0" w:unhideWhenUsed="0"/>
-    <w:lsdException w:name="Note Level 4" w:semiHidden="0" w:unhideWhenUsed="0"/>
-    <w:lsdException w:name="Note Level 5" w:semiHidden="0" w:unhideWhenUsed="0"/>
-    <w:lsdException w:name="Note Level 6" w:semiHidden="0" w:unhideWhenUsed="0"/>
-    <w:lsdException w:name="Note Level 7" w:semiHidden="0" w:unhideWhenUsed="0"/>
-    <w:lsdException w:name="Note Level 8" w:semiHidden="0" w:unhideWhenUsed="0"/>
-    <w:lsdException w:name="Note Level 9" w:semiHidden="0" w:unhideWhenUsed="0"/>
     <w:lsdException w:name="Placeholder Text" w:uiPriority="99" w:unhideWhenUsed="0"/>
     <w:lsdException w:name="No Spacing" w:semiHidden="0" w:uiPriority="1" w:unhideWhenUsed="0" w:qFormat="1"/>
     <w:lsdException w:name="Light Shading" w:semiHidden="0" w:uiPriority="60" w:unhideWhenUsed="0"/>
@@ -12630,7 +13071,7 @@
       <w:sz w:val="22"/>
     </w:rPr>
   </w:style>
-  <w:style w:type="character" w:default="1" w:styleId="Absatzstandardschriftart">
+  <w:style w:type="character" w:default="1" w:styleId="Absatz-Standardschriftart">
     <w:name w:val="Default Paragraph Font"/>
     <w:uiPriority w:val="1"/>
     <w:semiHidden/>
@@ -13084,7 +13525,7 @@
       <w:ind w:left="720" w:right="0" w:hanging="720"/>
     </w:pPr>
   </w:style>
-  <w:style w:type="paragraph" w:styleId="Zusatz1">
+  <w:style w:type="paragraph" w:styleId="RGV-berschrift">
     <w:name w:val="toa heading"/>
     <w:basedOn w:val="berschriftAbschnitt"/>
     <w:next w:val="Rechtsgrundlagenverzeichnis"/>
@@ -13379,7 +13820,7 @@
       <w:sz w:val="24"/>
     </w:rPr>
   </w:style>
-  <w:style w:type="paragraph" w:styleId="Textkrpereinzug">
+  <w:style w:type="paragraph" w:styleId="Textkrper-Zeileneinzug">
     <w:name w:val="Body Text Indent"/>
     <w:basedOn w:val="Textkrper"/>
     <w:pPr>
@@ -13507,7 +13948,7 @@
       <w:ind w:left="1800"/>
     </w:pPr>
   </w:style>
-  <w:style w:type="character" w:styleId="Herausstellen">
+  <w:style w:type="character" w:styleId="Hervorhebung">
     <w:name w:val="Emphasis"/>
     <w:qFormat/>
     <w:rPr>
@@ -13820,7 +14261,7 @@
   <w:style w:type="paragraph" w:styleId="Sprechblasentext">
     <w:name w:val="Balloon Text"/>
     <w:basedOn w:val="Standard"/>
-    <w:link w:val="SprechblasentextZeichen"/>
+    <w:link w:val="SprechblasentextZchn"/>
     <w:rsid w:val="00C828CF"/>
     <w:pPr>
       <w:spacing w:before="0" w:after="0" w:line="240" w:lineRule="auto"/>
@@ -13831,8 +14272,8 @@
       <w:szCs w:val="16"/>
     </w:rPr>
   </w:style>
-  <w:style w:type="character" w:customStyle="1" w:styleId="SprechblasentextZeichen">
-    <w:name w:val="Sprechblasentext Zeichen"/>
+  <w:style w:type="character" w:customStyle="1" w:styleId="SprechblasentextZchn">
+    <w:name w:val="Sprechblasentext Zchn"/>
     <w:link w:val="Sprechblasentext"/>
     <w:rsid w:val="00C828CF"/>
     <w:rPr>
@@ -13880,9 +14321,9 @@
       <w:lang w:val="de-AT" w:eastAsia="de-AT"/>
     </w:rPr>
   </w:style>
-  <w:style w:type="character" w:styleId="Link">
+  <w:style w:type="character" w:styleId="Hyperlink">
     <w:name w:val="Hyperlink"/>
-    <w:basedOn w:val="Absatzstandardschriftart"/>
+    <w:basedOn w:val="Absatz-Standardschriftart"/>
     <w:uiPriority w:val="99"/>
     <w:unhideWhenUsed/>
     <w:rsid w:val="00DD45FC"/>
@@ -14203,7 +14644,7 @@
 </file>
 
 <file path=customXml/itemProps2.xml><?xml version="1.0" encoding="utf-8"?>
-<ds:datastoreItem xmlns:ds="http://schemas.openxmlformats.org/officeDocument/2006/customXml" ds:itemID="{624F747B-687B-CA45-8662-1F4107B061E0}">
+<ds:datastoreItem xmlns:ds="http://schemas.openxmlformats.org/officeDocument/2006/customXml" ds:itemID="{46CA98E9-F550-4F0A-A322-61E0C8893B96}">
   <ds:schemaRefs>
     <ds:schemaRef ds:uri="http://schemas.openxmlformats.org/officeDocument/2006/bibliography"/>
   </ds:schemaRefs>

</xml_diff>